<commit_message>
Thêm SRS quản lý nhan viên và tổng hợp nhóm 1
</commit_message>
<xml_diff>
--- a/[Tomorrow][Quan Ly Chuyen Xe][SRS][1][5].docx
+++ b/[Tomorrow][Quan Ly Chuyen Xe][SRS][1][5].docx
@@ -4260,13 +4260,7 @@
               <w:cnfStyle w:val="100000000000" w:firstRow="1" w:lastRow="0" w:firstColumn="0" w:lastColumn="0" w:oddVBand="0" w:evenVBand="0" w:oddHBand="0" w:evenHBand="0" w:firstRowFirstColumn="0" w:firstRowLastColumn="0" w:lastRowFirstColumn="0" w:lastRowLastColumn="0"/>
             </w:pPr>
             <w:r>
-              <w:t>[SRS][UCNV][1.5</w:t>
-            </w:r>
-            <w:r>
-              <w:t>.3</w:t>
-            </w:r>
-            <w:r>
-              <w:t>]</w:t>
+              <w:t>[SRS][UCNV][1.5.3]</w:t>
             </w:r>
           </w:p>
         </w:tc>
@@ -5845,13 +5839,7 @@
               <w:cnfStyle w:val="100000000000" w:firstRow="1" w:lastRow="0" w:firstColumn="0" w:lastColumn="0" w:oddVBand="0" w:evenVBand="0" w:oddHBand="0" w:evenHBand="0" w:firstRowFirstColumn="0" w:firstRowLastColumn="0" w:lastRowFirstColumn="0" w:lastRowLastColumn="0"/>
             </w:pPr>
             <w:r>
-              <w:t>[SRS][UCNV][1.5</w:t>
-            </w:r>
-            <w:r>
-              <w:t>.4</w:t>
-            </w:r>
-            <w:r>
-              <w:t>]</w:t>
+              <w:t>[SRS][UCNV][1.5.4]</w:t>
             </w:r>
           </w:p>
         </w:tc>
@@ -6901,13 +6889,7 @@
               <w:cnfStyle w:val="100000000000" w:firstRow="1" w:lastRow="0" w:firstColumn="0" w:lastColumn="0" w:oddVBand="0" w:evenVBand="0" w:oddHBand="0" w:evenHBand="0" w:firstRowFirstColumn="0" w:firstRowLastColumn="0" w:lastRowFirstColumn="0" w:lastRowLastColumn="0"/>
             </w:pPr>
             <w:r>
-              <w:t>[SRS][UCNV][1.5</w:t>
-            </w:r>
-            <w:r>
-              <w:t>.5</w:t>
-            </w:r>
-            <w:r>
-              <w:t>]</w:t>
+              <w:t>[SRS][UCNV][1.5.5]</w:t>
             </w:r>
           </w:p>
         </w:tc>
@@ -8742,8 +8724,6 @@
             <w:r>
               <w:t>.1]</w:t>
             </w:r>
-            <w:bookmarkStart w:id="2" w:name="_GoBack"/>
-            <w:bookmarkEnd w:id="2"/>
           </w:p>
         </w:tc>
       </w:tr>
@@ -8822,6 +8802,7 @@
             </w:pPr>
             <w:proofErr w:type="spellStart"/>
             <w:r>
+              <w:lastRenderedPageBreak/>
               <w:t>Mô</w:t>
             </w:r>
             <w:proofErr w:type="spellEnd"/>
@@ -8843,8 +8824,63 @@
             <w:pPr>
               <w:pStyle w:val="MyTable1"/>
             </w:pPr>
+            <w:r>
+              <w:rPr>
+                <w:noProof/>
+              </w:rPr>
+              <w:drawing>
+                <wp:inline distT="0" distB="0" distL="0" distR="0" wp14:anchorId="437EFC3F" wp14:editId="799FE269">
+                  <wp:extent cx="5238750" cy="4671060"/>
+                  <wp:effectExtent l="0" t="0" r="0" b="0"/>
+                  <wp:docPr id="2" name="Picture 2"/>
+                  <wp:cNvGraphicFramePr>
+                    <a:graphicFrameLocks xmlns:a="http://schemas.openxmlformats.org/drawingml/2006/main" noChangeAspect="1"/>
+                  </wp:cNvGraphicFramePr>
+                  <a:graphic xmlns:a="http://schemas.openxmlformats.org/drawingml/2006/main">
+                    <a:graphicData uri="http://schemas.openxmlformats.org/drawingml/2006/picture">
+                      <pic:pic xmlns:pic="http://schemas.openxmlformats.org/drawingml/2006/picture">
+                        <pic:nvPicPr>
+                          <pic:cNvPr id="0" name="Picture 1"/>
+                          <pic:cNvPicPr>
+                            <a:picLocks noChangeAspect="1" noChangeArrowheads="1"/>
+                          </pic:cNvPicPr>
+                        </pic:nvPicPr>
+                        <pic:blipFill>
+                          <a:blip r:embed="rId8">
+                            <a:extLst>
+                              <a:ext uri="{28A0092B-C50C-407E-A947-70E740481C1C}">
+                                <a14:useLocalDpi xmlns:a14="http://schemas.microsoft.com/office/drawing/2010/main" val="0"/>
+                              </a:ext>
+                            </a:extLst>
+                          </a:blip>
+                          <a:srcRect/>
+                          <a:stretch>
+                            <a:fillRect/>
+                          </a:stretch>
+                        </pic:blipFill>
+                        <pic:spPr bwMode="auto">
+                          <a:xfrm>
+                            <a:off x="0" y="0"/>
+                            <a:ext cx="5239351" cy="4671596"/>
+                          </a:xfrm>
+                          <a:prstGeom prst="rect">
+                            <a:avLst/>
+                          </a:prstGeom>
+                          <a:noFill/>
+                          <a:ln>
+                            <a:noFill/>
+                          </a:ln>
+                        </pic:spPr>
+                      </pic:pic>
+                    </a:graphicData>
+                  </a:graphic>
+                </wp:inline>
+              </w:drawing>
+            </w:r>
           </w:p>
         </w:tc>
+        <w:bookmarkStart w:id="2" w:name="_GoBack"/>
+        <w:bookmarkEnd w:id="2"/>
       </w:tr>
     </w:tbl>
     <w:p>
@@ -8909,6 +8945,879 @@
         <w:tblLook w:val="04A0" w:firstRow="1" w:lastRow="0" w:firstColumn="1" w:lastColumn="0" w:noHBand="0" w:noVBand="1"/>
       </w:tblPr>
       <w:tblGrid>
+        <w:gridCol w:w="990"/>
+        <w:gridCol w:w="8226"/>
+      </w:tblGrid>
+      <w:tr>
+        <w:tc>
+          <w:tcPr>
+            <w:tcW w:w="1278" w:type="dxa"/>
+            <w:shd w:val="clear" w:color="auto" w:fill="A6A6A6" w:themeFill="background1" w:themeFillShade="A6"/>
+          </w:tcPr>
+          <w:p>
+            <w:pPr>
+              <w:pStyle w:val="MyTable1"/>
+            </w:pPr>
+            <w:r>
+              <w:t>Use case</w:t>
+            </w:r>
+          </w:p>
+        </w:tc>
+        <w:tc>
+          <w:tcPr>
+            <w:tcW w:w="7938" w:type="dxa"/>
+            <w:shd w:val="clear" w:color="auto" w:fill="A6A6A6" w:themeFill="background1" w:themeFillShade="A6"/>
+          </w:tcPr>
+          <w:p>
+            <w:pPr>
+              <w:pStyle w:val="MyTable1"/>
+            </w:pPr>
+            <w:proofErr w:type="spellStart"/>
+            <w:r>
+              <w:t>Cập</w:t>
+            </w:r>
+            <w:proofErr w:type="spellEnd"/>
+            <w:r>
+              <w:t xml:space="preserve"> </w:t>
+            </w:r>
+            <w:proofErr w:type="spellStart"/>
+            <w:r>
+              <w:t>nhật</w:t>
+            </w:r>
+            <w:proofErr w:type="spellEnd"/>
+            <w:r>
+              <w:t xml:space="preserve"> </w:t>
+            </w:r>
+            <w:proofErr w:type="spellStart"/>
+            <w:r>
+              <w:t>nhân</w:t>
+            </w:r>
+            <w:proofErr w:type="spellEnd"/>
+            <w:r>
+              <w:t xml:space="preserve"> </w:t>
+            </w:r>
+            <w:proofErr w:type="spellStart"/>
+            <w:r>
+              <w:t>viên</w:t>
+            </w:r>
+            <w:proofErr w:type="spellEnd"/>
+          </w:p>
+        </w:tc>
+      </w:tr>
+      <w:tr>
+        <w:tc>
+          <w:tcPr>
+            <w:tcW w:w="1278" w:type="dxa"/>
+            <w:shd w:val="clear" w:color="auto" w:fill="A6A6A6" w:themeFill="background1" w:themeFillShade="A6"/>
+          </w:tcPr>
+          <w:p>
+            <w:pPr>
+              <w:pStyle w:val="MyTable1"/>
+            </w:pPr>
+            <w:proofErr w:type="spellStart"/>
+            <w:r>
+              <w:t>Mã</w:t>
+            </w:r>
+            <w:proofErr w:type="spellEnd"/>
+            <w:r>
+              <w:t xml:space="preserve"> </w:t>
+            </w:r>
+            <w:proofErr w:type="spellStart"/>
+            <w:r>
+              <w:t>số</w:t>
+            </w:r>
+            <w:proofErr w:type="spellEnd"/>
+          </w:p>
+        </w:tc>
+        <w:tc>
+          <w:tcPr>
+            <w:tcW w:w="7938" w:type="dxa"/>
+          </w:tcPr>
+          <w:p>
+            <w:pPr>
+              <w:pStyle w:val="MyTable1"/>
+            </w:pPr>
+            <w:r>
+              <w:t>[SRS][HTUCNV][1.5</w:t>
+            </w:r>
+            <w:r>
+              <w:t>.2</w:t>
+            </w:r>
+            <w:r>
+              <w:t>]</w:t>
+            </w:r>
+          </w:p>
+        </w:tc>
+      </w:tr>
+      <w:tr>
+        <w:tc>
+          <w:tcPr>
+            <w:tcW w:w="1278" w:type="dxa"/>
+            <w:shd w:val="clear" w:color="auto" w:fill="A6A6A6" w:themeFill="background1" w:themeFillShade="A6"/>
+          </w:tcPr>
+          <w:p>
+            <w:pPr>
+              <w:pStyle w:val="MyTable1"/>
+            </w:pPr>
+            <w:proofErr w:type="spellStart"/>
+            <w:r>
+              <w:t>Tham</w:t>
+            </w:r>
+            <w:proofErr w:type="spellEnd"/>
+            <w:r>
+              <w:t xml:space="preserve"> </w:t>
+            </w:r>
+            <w:proofErr w:type="spellStart"/>
+            <w:r>
+              <w:t>chiếu</w:t>
+            </w:r>
+            <w:proofErr w:type="spellEnd"/>
+          </w:p>
+        </w:tc>
+        <w:tc>
+          <w:tcPr>
+            <w:tcW w:w="7938" w:type="dxa"/>
+          </w:tcPr>
+          <w:p>
+            <w:pPr>
+              <w:pStyle w:val="MyTable1"/>
+            </w:pPr>
+            <w:r>
+              <w:t>[SRS][</w:t>
+            </w:r>
+            <w:r>
+              <w:t>UCNV</w:t>
+            </w:r>
+            <w:r>
+              <w:t>][1.5</w:t>
+            </w:r>
+            <w:r>
+              <w:t>.2</w:t>
+            </w:r>
+            <w:r>
+              <w:t>], KS-1.1</w:t>
+            </w:r>
+          </w:p>
+        </w:tc>
+      </w:tr>
+      <w:tr>
+        <w:tc>
+          <w:tcPr>
+            <w:tcW w:w="1278" w:type="dxa"/>
+            <w:shd w:val="clear" w:color="auto" w:fill="A6A6A6" w:themeFill="background1" w:themeFillShade="A6"/>
+          </w:tcPr>
+          <w:p>
+            <w:pPr>
+              <w:pStyle w:val="MyTable1"/>
+            </w:pPr>
+            <w:proofErr w:type="spellStart"/>
+            <w:r>
+              <w:lastRenderedPageBreak/>
+              <w:t>Mô</w:t>
+            </w:r>
+            <w:proofErr w:type="spellEnd"/>
+            <w:r>
+              <w:t xml:space="preserve"> </w:t>
+            </w:r>
+            <w:proofErr w:type="spellStart"/>
+            <w:r>
+              <w:t>tả</w:t>
+            </w:r>
+            <w:proofErr w:type="spellEnd"/>
+          </w:p>
+        </w:tc>
+        <w:tc>
+          <w:tcPr>
+            <w:tcW w:w="7938" w:type="dxa"/>
+          </w:tcPr>
+          <w:p>
+            <w:pPr>
+              <w:pStyle w:val="MyTable1"/>
+            </w:pPr>
+            <w:r>
+              <w:rPr>
+                <w:noProof/>
+              </w:rPr>
+              <w:drawing>
+                <wp:inline distT="0" distB="0" distL="0" distR="0" wp14:anchorId="4BE25C9B" wp14:editId="460783E5">
+                  <wp:extent cx="5086350" cy="5103495"/>
+                  <wp:effectExtent l="0" t="0" r="0" b="1905"/>
+                  <wp:docPr id="3" name="Picture 3"/>
+                  <wp:cNvGraphicFramePr>
+                    <a:graphicFrameLocks xmlns:a="http://schemas.openxmlformats.org/drawingml/2006/main" noChangeAspect="1"/>
+                  </wp:cNvGraphicFramePr>
+                  <a:graphic xmlns:a="http://schemas.openxmlformats.org/drawingml/2006/main">
+                    <a:graphicData uri="http://schemas.openxmlformats.org/drawingml/2006/picture">
+                      <pic:pic xmlns:pic="http://schemas.openxmlformats.org/drawingml/2006/picture">
+                        <pic:nvPicPr>
+                          <pic:cNvPr id="0" name="Picture 2"/>
+                          <pic:cNvPicPr>
+                            <a:picLocks noChangeAspect="1" noChangeArrowheads="1"/>
+                          </pic:cNvPicPr>
+                        </pic:nvPicPr>
+                        <pic:blipFill>
+                          <a:blip r:embed="rId9">
+                            <a:extLst>
+                              <a:ext uri="{28A0092B-C50C-407E-A947-70E740481C1C}">
+                                <a14:useLocalDpi xmlns:a14="http://schemas.microsoft.com/office/drawing/2010/main" val="0"/>
+                              </a:ext>
+                            </a:extLst>
+                          </a:blip>
+                          <a:srcRect/>
+                          <a:stretch>
+                            <a:fillRect/>
+                          </a:stretch>
+                        </pic:blipFill>
+                        <pic:spPr bwMode="auto">
+                          <a:xfrm>
+                            <a:off x="0" y="0"/>
+                            <a:ext cx="5086498" cy="5103644"/>
+                          </a:xfrm>
+                          <a:prstGeom prst="rect">
+                            <a:avLst/>
+                          </a:prstGeom>
+                          <a:noFill/>
+                          <a:ln>
+                            <a:noFill/>
+                          </a:ln>
+                        </pic:spPr>
+                      </pic:pic>
+                    </a:graphicData>
+                  </a:graphic>
+                </wp:inline>
+              </w:drawing>
+            </w:r>
+          </w:p>
+        </w:tc>
+      </w:tr>
+    </w:tbl>
+    <w:p>
+      <w:pPr>
+        <w:pStyle w:val="TuNormal"/>
+        <w:numPr>
+          <w:ilvl w:val="0"/>
+          <w:numId w:val="0"/>
+        </w:numPr>
+        <w:ind w:left="2016"/>
+      </w:pPr>
+    </w:p>
+    <w:p>
+      <w:pPr>
+        <w:pStyle w:val="TuNormal"/>
+        <w:numPr>
+          <w:ilvl w:val="2"/>
+          <w:numId w:val="17"/>
+        </w:numPr>
+      </w:pPr>
+      <w:r>
+        <w:t xml:space="preserve">Use case </w:t>
+      </w:r>
+      <w:proofErr w:type="spellStart"/>
+      <w:r>
+        <w:t>sa</w:t>
+      </w:r>
+      <w:proofErr w:type="spellEnd"/>
+      <w:r>
+        <w:t xml:space="preserve"> </w:t>
+      </w:r>
+      <w:proofErr w:type="spellStart"/>
+      <w:r>
+        <w:t>thải</w:t>
+      </w:r>
+      <w:proofErr w:type="spellEnd"/>
+      <w:r>
+        <w:t xml:space="preserve"> </w:t>
+      </w:r>
+      <w:proofErr w:type="spellStart"/>
+      <w:r>
+        <w:t>nhân</w:t>
+      </w:r>
+      <w:proofErr w:type="spellEnd"/>
+      <w:r>
+        <w:t xml:space="preserve"> </w:t>
+      </w:r>
+      <w:proofErr w:type="spellStart"/>
+      <w:r>
+        <w:t>viên</w:t>
+      </w:r>
+      <w:proofErr w:type="spellEnd"/>
+    </w:p>
+    <w:tbl>
+      <w:tblPr>
+        <w:tblStyle w:val="TableGrid"/>
+        <w:tblW w:w="0" w:type="auto"/>
+        <w:tblInd w:w="360" w:type="dxa"/>
+        <w:tblLook w:val="04A0" w:firstRow="1" w:lastRow="0" w:firstColumn="1" w:lastColumn="0" w:noHBand="0" w:noVBand="1"/>
+      </w:tblPr>
+      <w:tblGrid>
+        <w:gridCol w:w="990"/>
+        <w:gridCol w:w="8226"/>
+      </w:tblGrid>
+      <w:tr>
+        <w:tc>
+          <w:tcPr>
+            <w:tcW w:w="1278" w:type="dxa"/>
+            <w:shd w:val="clear" w:color="auto" w:fill="A6A6A6" w:themeFill="background1" w:themeFillShade="A6"/>
+          </w:tcPr>
+          <w:p>
+            <w:pPr>
+              <w:pStyle w:val="MyTable1"/>
+            </w:pPr>
+            <w:r>
+              <w:t>Use case</w:t>
+            </w:r>
+          </w:p>
+        </w:tc>
+        <w:tc>
+          <w:tcPr>
+            <w:tcW w:w="7938" w:type="dxa"/>
+            <w:shd w:val="clear" w:color="auto" w:fill="A6A6A6" w:themeFill="background1" w:themeFillShade="A6"/>
+          </w:tcPr>
+          <w:p>
+            <w:pPr>
+              <w:pStyle w:val="MyTable1"/>
+            </w:pPr>
+            <w:r>
+              <w:t xml:space="preserve">Sa </w:t>
+            </w:r>
+            <w:proofErr w:type="spellStart"/>
+            <w:r>
+              <w:t>thải</w:t>
+            </w:r>
+            <w:proofErr w:type="spellEnd"/>
+            <w:r>
+              <w:t xml:space="preserve"> </w:t>
+            </w:r>
+            <w:proofErr w:type="spellStart"/>
+            <w:r>
+              <w:t>nhân</w:t>
+            </w:r>
+            <w:proofErr w:type="spellEnd"/>
+            <w:r>
+              <w:t xml:space="preserve"> </w:t>
+            </w:r>
+            <w:proofErr w:type="spellStart"/>
+            <w:r>
+              <w:t>viên</w:t>
+            </w:r>
+            <w:proofErr w:type="spellEnd"/>
+          </w:p>
+        </w:tc>
+      </w:tr>
+      <w:tr>
+        <w:tc>
+          <w:tcPr>
+            <w:tcW w:w="1278" w:type="dxa"/>
+            <w:shd w:val="clear" w:color="auto" w:fill="A6A6A6" w:themeFill="background1" w:themeFillShade="A6"/>
+          </w:tcPr>
+          <w:p>
+            <w:pPr>
+              <w:pStyle w:val="MyTable1"/>
+            </w:pPr>
+            <w:proofErr w:type="spellStart"/>
+            <w:r>
+              <w:t>Mã</w:t>
+            </w:r>
+            <w:proofErr w:type="spellEnd"/>
+            <w:r>
+              <w:t xml:space="preserve"> </w:t>
+            </w:r>
+            <w:proofErr w:type="spellStart"/>
+            <w:r>
+              <w:t>số</w:t>
+            </w:r>
+            <w:proofErr w:type="spellEnd"/>
+          </w:p>
+        </w:tc>
+        <w:tc>
+          <w:tcPr>
+            <w:tcW w:w="7938" w:type="dxa"/>
+          </w:tcPr>
+          <w:p>
+            <w:pPr>
+              <w:pStyle w:val="MyTable1"/>
+            </w:pPr>
+            <w:r>
+              <w:t>[SRS][HTUCNV][1.5</w:t>
+            </w:r>
+            <w:r>
+              <w:t>.3</w:t>
+            </w:r>
+            <w:r>
+              <w:t>]</w:t>
+            </w:r>
+          </w:p>
+        </w:tc>
+      </w:tr>
+      <w:tr>
+        <w:tc>
+          <w:tcPr>
+            <w:tcW w:w="1278" w:type="dxa"/>
+            <w:shd w:val="clear" w:color="auto" w:fill="A6A6A6" w:themeFill="background1" w:themeFillShade="A6"/>
+          </w:tcPr>
+          <w:p>
+            <w:pPr>
+              <w:pStyle w:val="MyTable1"/>
+            </w:pPr>
+            <w:proofErr w:type="spellStart"/>
+            <w:r>
+              <w:t>Tham</w:t>
+            </w:r>
+            <w:proofErr w:type="spellEnd"/>
+            <w:r>
+              <w:t xml:space="preserve"> </w:t>
+            </w:r>
+            <w:proofErr w:type="spellStart"/>
+            <w:r>
+              <w:t>chiếu</w:t>
+            </w:r>
+            <w:proofErr w:type="spellEnd"/>
+          </w:p>
+        </w:tc>
+        <w:tc>
+          <w:tcPr>
+            <w:tcW w:w="7938" w:type="dxa"/>
+          </w:tcPr>
+          <w:p>
+            <w:pPr>
+              <w:pStyle w:val="MyTable1"/>
+            </w:pPr>
+            <w:r>
+              <w:t>[SRS][UCNV][1.5</w:t>
+            </w:r>
+            <w:r>
+              <w:t>.3</w:t>
+            </w:r>
+            <w:r>
+              <w:t>], KS-1.1</w:t>
+            </w:r>
+          </w:p>
+        </w:tc>
+      </w:tr>
+      <w:tr>
+        <w:tc>
+          <w:tcPr>
+            <w:tcW w:w="1278" w:type="dxa"/>
+            <w:shd w:val="clear" w:color="auto" w:fill="A6A6A6" w:themeFill="background1" w:themeFillShade="A6"/>
+          </w:tcPr>
+          <w:p>
+            <w:pPr>
+              <w:pStyle w:val="MyTable1"/>
+            </w:pPr>
+            <w:proofErr w:type="spellStart"/>
+            <w:r>
+              <w:lastRenderedPageBreak/>
+              <w:t>Mô</w:t>
+            </w:r>
+            <w:proofErr w:type="spellEnd"/>
+            <w:r>
+              <w:t xml:space="preserve"> </w:t>
+            </w:r>
+            <w:proofErr w:type="spellStart"/>
+            <w:r>
+              <w:t>tả</w:t>
+            </w:r>
+            <w:proofErr w:type="spellEnd"/>
+          </w:p>
+        </w:tc>
+        <w:tc>
+          <w:tcPr>
+            <w:tcW w:w="7938" w:type="dxa"/>
+          </w:tcPr>
+          <w:p>
+            <w:pPr>
+              <w:pStyle w:val="MyTable1"/>
+            </w:pPr>
+            <w:r>
+              <w:rPr>
+                <w:noProof/>
+              </w:rPr>
+              <w:drawing>
+                <wp:inline distT="0" distB="0" distL="0" distR="0" wp14:anchorId="1CAA167C" wp14:editId="442D482C">
+                  <wp:extent cx="5076825" cy="5610225"/>
+                  <wp:effectExtent l="0" t="0" r="9525" b="9525"/>
+                  <wp:docPr id="8" name="Picture 8"/>
+                  <wp:cNvGraphicFramePr>
+                    <a:graphicFrameLocks xmlns:a="http://schemas.openxmlformats.org/drawingml/2006/main" noChangeAspect="1"/>
+                  </wp:cNvGraphicFramePr>
+                  <a:graphic xmlns:a="http://schemas.openxmlformats.org/drawingml/2006/main">
+                    <a:graphicData uri="http://schemas.openxmlformats.org/drawingml/2006/picture">
+                      <pic:pic xmlns:pic="http://schemas.openxmlformats.org/drawingml/2006/picture">
+                        <pic:nvPicPr>
+                          <pic:cNvPr id="0" name="Picture 8"/>
+                          <pic:cNvPicPr>
+                            <a:picLocks noChangeAspect="1" noChangeArrowheads="1"/>
+                          </pic:cNvPicPr>
+                        </pic:nvPicPr>
+                        <pic:blipFill>
+                          <a:blip r:embed="rId10">
+                            <a:extLst>
+                              <a:ext uri="{28A0092B-C50C-407E-A947-70E740481C1C}">
+                                <a14:useLocalDpi xmlns:a14="http://schemas.microsoft.com/office/drawing/2010/main" val="0"/>
+                              </a:ext>
+                            </a:extLst>
+                          </a:blip>
+                          <a:srcRect/>
+                          <a:stretch>
+                            <a:fillRect/>
+                          </a:stretch>
+                        </pic:blipFill>
+                        <pic:spPr bwMode="auto">
+                          <a:xfrm>
+                            <a:off x="0" y="0"/>
+                            <a:ext cx="5076825" cy="5610225"/>
+                          </a:xfrm>
+                          <a:prstGeom prst="rect">
+                            <a:avLst/>
+                          </a:prstGeom>
+                          <a:noFill/>
+                          <a:ln>
+                            <a:noFill/>
+                          </a:ln>
+                        </pic:spPr>
+                      </pic:pic>
+                    </a:graphicData>
+                  </a:graphic>
+                </wp:inline>
+              </w:drawing>
+            </w:r>
+          </w:p>
+        </w:tc>
+      </w:tr>
+    </w:tbl>
+    <w:p>
+      <w:pPr>
+        <w:pStyle w:val="TuNormal"/>
+        <w:numPr>
+          <w:ilvl w:val="0"/>
+          <w:numId w:val="0"/>
+        </w:numPr>
+        <w:ind w:left="2016"/>
+      </w:pPr>
+    </w:p>
+    <w:p>
+      <w:pPr>
+        <w:pStyle w:val="TuNormal"/>
+        <w:numPr>
+          <w:ilvl w:val="2"/>
+          <w:numId w:val="17"/>
+        </w:numPr>
+      </w:pPr>
+      <w:r>
+        <w:t xml:space="preserve">Use case </w:t>
+      </w:r>
+      <w:proofErr w:type="spellStart"/>
+      <w:r>
+        <w:t>phân</w:t>
+      </w:r>
+      <w:proofErr w:type="spellEnd"/>
+      <w:r>
+        <w:t xml:space="preserve"> </w:t>
+      </w:r>
+      <w:proofErr w:type="spellStart"/>
+      <w:r>
+        <w:t>công</w:t>
+      </w:r>
+      <w:proofErr w:type="spellEnd"/>
+      <w:r>
+        <w:t xml:space="preserve"> </w:t>
+      </w:r>
+      <w:proofErr w:type="spellStart"/>
+      <w:r>
+        <w:t>công</w:t>
+      </w:r>
+      <w:proofErr w:type="spellEnd"/>
+      <w:r>
+        <w:t xml:space="preserve"> </w:t>
+      </w:r>
+      <w:proofErr w:type="spellStart"/>
+      <w:r>
+        <w:t>việc</w:t>
+      </w:r>
+      <w:proofErr w:type="spellEnd"/>
+    </w:p>
+    <w:tbl>
+      <w:tblPr>
+        <w:tblStyle w:val="TableGrid"/>
+        <w:tblW w:w="0" w:type="auto"/>
+        <w:tblInd w:w="360" w:type="dxa"/>
+        <w:tblLook w:val="04A0" w:firstRow="1" w:lastRow="0" w:firstColumn="1" w:lastColumn="0" w:noHBand="0" w:noVBand="1"/>
+      </w:tblPr>
+      <w:tblGrid>
+        <w:gridCol w:w="900"/>
+        <w:gridCol w:w="8316"/>
+      </w:tblGrid>
+      <w:tr>
+        <w:tc>
+          <w:tcPr>
+            <w:tcW w:w="1278" w:type="dxa"/>
+            <w:shd w:val="clear" w:color="auto" w:fill="A6A6A6" w:themeFill="background1" w:themeFillShade="A6"/>
+          </w:tcPr>
+          <w:p>
+            <w:pPr>
+              <w:pStyle w:val="MyTable1"/>
+            </w:pPr>
+            <w:r>
+              <w:t>Use case</w:t>
+            </w:r>
+          </w:p>
+        </w:tc>
+        <w:tc>
+          <w:tcPr>
+            <w:tcW w:w="7938" w:type="dxa"/>
+            <w:shd w:val="clear" w:color="auto" w:fill="A6A6A6" w:themeFill="background1" w:themeFillShade="A6"/>
+          </w:tcPr>
+          <w:p>
+            <w:pPr>
+              <w:pStyle w:val="MyTable1"/>
+            </w:pPr>
+            <w:proofErr w:type="spellStart"/>
+            <w:r>
+              <w:t>Phân</w:t>
+            </w:r>
+            <w:proofErr w:type="spellEnd"/>
+            <w:r>
+              <w:t xml:space="preserve"> </w:t>
+            </w:r>
+            <w:proofErr w:type="spellStart"/>
+            <w:r>
+              <w:t>công</w:t>
+            </w:r>
+            <w:proofErr w:type="spellEnd"/>
+            <w:r>
+              <w:t xml:space="preserve"> </w:t>
+            </w:r>
+            <w:proofErr w:type="spellStart"/>
+            <w:r>
+              <w:t>công</w:t>
+            </w:r>
+            <w:proofErr w:type="spellEnd"/>
+            <w:r>
+              <w:t xml:space="preserve"> </w:t>
+            </w:r>
+            <w:proofErr w:type="spellStart"/>
+            <w:r>
+              <w:t>việc</w:t>
+            </w:r>
+            <w:proofErr w:type="spellEnd"/>
+          </w:p>
+        </w:tc>
+      </w:tr>
+      <w:tr>
+        <w:tc>
+          <w:tcPr>
+            <w:tcW w:w="1278" w:type="dxa"/>
+            <w:shd w:val="clear" w:color="auto" w:fill="A6A6A6" w:themeFill="background1" w:themeFillShade="A6"/>
+          </w:tcPr>
+          <w:p>
+            <w:pPr>
+              <w:pStyle w:val="MyTable1"/>
+            </w:pPr>
+            <w:proofErr w:type="spellStart"/>
+            <w:r>
+              <w:t>Mã</w:t>
+            </w:r>
+            <w:proofErr w:type="spellEnd"/>
+            <w:r>
+              <w:t xml:space="preserve"> </w:t>
+            </w:r>
+            <w:proofErr w:type="spellStart"/>
+            <w:r>
+              <w:t>số</w:t>
+            </w:r>
+            <w:proofErr w:type="spellEnd"/>
+          </w:p>
+        </w:tc>
+        <w:tc>
+          <w:tcPr>
+            <w:tcW w:w="7938" w:type="dxa"/>
+          </w:tcPr>
+          <w:p>
+            <w:pPr>
+              <w:pStyle w:val="MyTable1"/>
+            </w:pPr>
+            <w:r>
+              <w:t>[SRS][HTUCNV][1.5.</w:t>
+            </w:r>
+            <w:r>
+              <w:t>4</w:t>
+            </w:r>
+            <w:r>
+              <w:t>]</w:t>
+            </w:r>
+          </w:p>
+        </w:tc>
+      </w:tr>
+      <w:tr>
+        <w:tc>
+          <w:tcPr>
+            <w:tcW w:w="1278" w:type="dxa"/>
+            <w:shd w:val="clear" w:color="auto" w:fill="A6A6A6" w:themeFill="background1" w:themeFillShade="A6"/>
+          </w:tcPr>
+          <w:p>
+            <w:pPr>
+              <w:pStyle w:val="MyTable1"/>
+            </w:pPr>
+            <w:proofErr w:type="spellStart"/>
+            <w:r>
+              <w:t>Tham</w:t>
+            </w:r>
+            <w:proofErr w:type="spellEnd"/>
+            <w:r>
+              <w:t xml:space="preserve"> </w:t>
+            </w:r>
+            <w:proofErr w:type="spellStart"/>
+            <w:r>
+              <w:t>chiếu</w:t>
+            </w:r>
+            <w:proofErr w:type="spellEnd"/>
+          </w:p>
+        </w:tc>
+        <w:tc>
+          <w:tcPr>
+            <w:tcW w:w="7938" w:type="dxa"/>
+          </w:tcPr>
+          <w:p>
+            <w:pPr>
+              <w:pStyle w:val="MyTable1"/>
+            </w:pPr>
+            <w:r>
+              <w:t>[SRS][UCNV][1.5.</w:t>
+            </w:r>
+            <w:r>
+              <w:t>4</w:t>
+            </w:r>
+            <w:r>
+              <w:t>], KS-1.1</w:t>
+            </w:r>
+          </w:p>
+        </w:tc>
+      </w:tr>
+      <w:tr>
+        <w:tc>
+          <w:tcPr>
+            <w:tcW w:w="1278" w:type="dxa"/>
+            <w:shd w:val="clear" w:color="auto" w:fill="A6A6A6" w:themeFill="background1" w:themeFillShade="A6"/>
+          </w:tcPr>
+          <w:p>
+            <w:pPr>
+              <w:pStyle w:val="MyTable1"/>
+            </w:pPr>
+            <w:proofErr w:type="spellStart"/>
+            <w:r>
+              <w:lastRenderedPageBreak/>
+              <w:t>Mô</w:t>
+            </w:r>
+            <w:proofErr w:type="spellEnd"/>
+            <w:r>
+              <w:t xml:space="preserve"> </w:t>
+            </w:r>
+            <w:proofErr w:type="spellStart"/>
+            <w:r>
+              <w:t>tả</w:t>
+            </w:r>
+            <w:proofErr w:type="spellEnd"/>
+          </w:p>
+        </w:tc>
+        <w:tc>
+          <w:tcPr>
+            <w:tcW w:w="7938" w:type="dxa"/>
+          </w:tcPr>
+          <w:p>
+            <w:pPr>
+              <w:pStyle w:val="MyTable1"/>
+            </w:pPr>
+            <w:r>
+              <w:rPr>
+                <w:noProof/>
+              </w:rPr>
+              <w:drawing>
+                <wp:inline distT="0" distB="0" distL="0" distR="0">
+                  <wp:extent cx="5133975" cy="5867400"/>
+                  <wp:effectExtent l="0" t="0" r="9525" b="0"/>
+                  <wp:docPr id="4" name="Picture 4"/>
+                  <wp:cNvGraphicFramePr>
+                    <a:graphicFrameLocks xmlns:a="http://schemas.openxmlformats.org/drawingml/2006/main" noChangeAspect="1"/>
+                  </wp:cNvGraphicFramePr>
+                  <a:graphic xmlns:a="http://schemas.openxmlformats.org/drawingml/2006/main">
+                    <a:graphicData uri="http://schemas.openxmlformats.org/drawingml/2006/picture">
+                      <pic:pic xmlns:pic="http://schemas.openxmlformats.org/drawingml/2006/picture">
+                        <pic:nvPicPr>
+                          <pic:cNvPr id="4" name="Phan cong.png"/>
+                          <pic:cNvPicPr/>
+                        </pic:nvPicPr>
+                        <pic:blipFill>
+                          <a:blip r:embed="rId11">
+                            <a:extLst>
+                              <a:ext uri="{28A0092B-C50C-407E-A947-70E740481C1C}">
+                                <a14:useLocalDpi xmlns:a14="http://schemas.microsoft.com/office/drawing/2010/main" val="0"/>
+                              </a:ext>
+                            </a:extLst>
+                          </a:blip>
+                          <a:stretch>
+                            <a:fillRect/>
+                          </a:stretch>
+                        </pic:blipFill>
+                        <pic:spPr>
+                          <a:xfrm>
+                            <a:off x="0" y="0"/>
+                            <a:ext cx="5133975" cy="5867400"/>
+                          </a:xfrm>
+                          <a:prstGeom prst="rect">
+                            <a:avLst/>
+                          </a:prstGeom>
+                        </pic:spPr>
+                      </pic:pic>
+                    </a:graphicData>
+                  </a:graphic>
+                </wp:inline>
+              </w:drawing>
+            </w:r>
+          </w:p>
+        </w:tc>
+      </w:tr>
+    </w:tbl>
+    <w:p>
+      <w:pPr>
+        <w:pStyle w:val="TuNormal"/>
+        <w:numPr>
+          <w:ilvl w:val="2"/>
+          <w:numId w:val="39"/>
+        </w:numPr>
+      </w:pPr>
+      <w:r>
+        <w:t xml:space="preserve">Use case </w:t>
+      </w:r>
+      <w:proofErr w:type="spellStart"/>
+      <w:r>
+        <w:t>tính</w:t>
+      </w:r>
+      <w:proofErr w:type="spellEnd"/>
+      <w:r>
+        <w:t xml:space="preserve"> </w:t>
+      </w:r>
+      <w:proofErr w:type="spellStart"/>
+      <w:r>
+        <w:t>lương</w:t>
+      </w:r>
+      <w:proofErr w:type="spellEnd"/>
+      <w:r>
+        <w:t xml:space="preserve">, </w:t>
+      </w:r>
+      <w:proofErr w:type="spellStart"/>
+      <w:r>
+        <w:t>thưởng</w:t>
+      </w:r>
+      <w:proofErr w:type="spellEnd"/>
+    </w:p>
+    <w:tbl>
+      <w:tblPr>
+        <w:tblStyle w:val="TableGrid"/>
+        <w:tblW w:w="0" w:type="auto"/>
+        <w:tblInd w:w="360" w:type="dxa"/>
+        <w:tblLook w:val="04A0" w:firstRow="1" w:lastRow="0" w:firstColumn="1" w:lastColumn="0" w:noHBand="0" w:noVBand="1"/>
+      </w:tblPr>
+      <w:tblGrid>
         <w:gridCol w:w="1278"/>
         <w:gridCol w:w="7938"/>
       </w:tblGrid>
@@ -8938,31 +9847,23 @@
             </w:pPr>
             <w:proofErr w:type="spellStart"/>
             <w:r>
-              <w:t>Cập</w:t>
-            </w:r>
-            <w:proofErr w:type="spellEnd"/>
-            <w:r>
-              <w:t xml:space="preserve"> </w:t>
-            </w:r>
-            <w:proofErr w:type="spellStart"/>
-            <w:r>
-              <w:t>nhật</w:t>
-            </w:r>
-            <w:proofErr w:type="spellEnd"/>
-            <w:r>
-              <w:t xml:space="preserve"> </w:t>
-            </w:r>
-            <w:proofErr w:type="spellStart"/>
-            <w:r>
-              <w:t>nhân</w:t>
-            </w:r>
-            <w:proofErr w:type="spellEnd"/>
-            <w:r>
-              <w:t xml:space="preserve"> </w:t>
-            </w:r>
-            <w:proofErr w:type="spellStart"/>
-            <w:r>
-              <w:t>viên</w:t>
+              <w:t>Tính</w:t>
+            </w:r>
+            <w:proofErr w:type="spellEnd"/>
+            <w:r>
+              <w:t xml:space="preserve"> </w:t>
+            </w:r>
+            <w:proofErr w:type="spellStart"/>
+            <w:r>
+              <w:t>lương</w:t>
+            </w:r>
+            <w:proofErr w:type="spellEnd"/>
+            <w:r>
+              <w:t xml:space="preserve">, </w:t>
+            </w:r>
+            <w:proofErr w:type="spellStart"/>
+            <w:r>
+              <w:t>thưởng</w:t>
             </w:r>
             <w:proofErr w:type="spellEnd"/>
           </w:p>
@@ -9002,10 +9903,10 @@
               <w:pStyle w:val="MyTable1"/>
             </w:pPr>
             <w:r>
-              <w:t>[SRS][HTUCNV][1.5</w:t>
-            </w:r>
-            <w:r>
-              <w:t>.2</w:t>
+              <w:t>[SRS][HTUCNV][1.5.</w:t>
+            </w:r>
+            <w:r>
+              <w:t>4</w:t>
             </w:r>
             <w:r>
               <w:t>]</w:t>
@@ -9025,7 +9926,6 @@
             </w:pPr>
             <w:proofErr w:type="spellStart"/>
             <w:r>
-              <w:lastRenderedPageBreak/>
               <w:t>Tham</w:t>
             </w:r>
             <w:proofErr w:type="spellEnd"/>
@@ -9048,16 +9948,10 @@
               <w:pStyle w:val="MyTable1"/>
             </w:pPr>
             <w:r>
-              <w:t>[SRS][</w:t>
-            </w:r>
-            <w:r>
-              <w:t>UCNV</w:t>
-            </w:r>
-            <w:r>
-              <w:t>][1.5</w:t>
-            </w:r>
-            <w:r>
-              <w:t>.2</w:t>
+              <w:t>[SRS][UCNV][1.5.</w:t>
+            </w:r>
+            <w:r>
+              <w:t>4</w:t>
             </w:r>
             <w:r>
               <w:t>], KS-1.1</w:t>
@@ -9102,16 +9996,6 @@
         </w:tc>
       </w:tr>
     </w:tbl>
-    <w:p>
-      <w:pPr>
-        <w:pStyle w:val="TuNormal"/>
-        <w:numPr>
-          <w:ilvl w:val="0"/>
-          <w:numId w:val="0"/>
-        </w:numPr>
-        <w:ind w:left="2016"/>
-      </w:pPr>
-    </w:p>
     <w:p>
       <w:pPr>
         <w:pStyle w:val="TuNormal"/>
@@ -9175,7 +10059,7 @@
       </w:pPr>
       <w:proofErr w:type="spellStart"/>
       <w:r>
-        <w:t>Quản</w:t>
+        <w:t>Thêm</w:t>
       </w:r>
       <w:proofErr w:type="spellEnd"/>
       <w:r>
@@ -9183,7 +10067,7 @@
       </w:r>
       <w:proofErr w:type="spellStart"/>
       <w:r>
-        <w:t>lý</w:t>
+        <w:t>nhân</w:t>
       </w:r>
       <w:proofErr w:type="spellEnd"/>
       <w:r>
@@ -9191,23 +10075,7 @@
       </w:r>
       <w:proofErr w:type="spellStart"/>
       <w:r>
-        <w:t>các</w:t>
-      </w:r>
-      <w:proofErr w:type="spellEnd"/>
-      <w:r>
-        <w:t xml:space="preserve"> </w:t>
-      </w:r>
-      <w:proofErr w:type="spellStart"/>
-      <w:r>
-        <w:t>tuyến</w:t>
-      </w:r>
-      <w:proofErr w:type="spellEnd"/>
-      <w:r>
-        <w:t xml:space="preserve"> </w:t>
-      </w:r>
-      <w:proofErr w:type="spellStart"/>
-      <w:r>
-        <w:t>xe</w:t>
+        <w:t>viên</w:t>
       </w:r>
       <w:proofErr w:type="spellEnd"/>
     </w:p>
@@ -9247,13 +10115,22 @@
             </w:r>
             <w:proofErr w:type="spellEnd"/>
             <w:r>
-              <w:t>: [BRS][</w:t>
+              <w:t>: [</w:t>
+            </w:r>
+            <w:r>
+              <w:t>S</w:t>
+            </w:r>
+            <w:r>
+              <w:t>RS][</w:t>
             </w:r>
             <w:r>
               <w:t>R.</w:t>
             </w:r>
             <w:r>
-              <w:t>1.1</w:t>
+              <w:t>1.</w:t>
+            </w:r>
+            <w:r>
+              <w:t>5</w:t>
             </w:r>
             <w:r>
               <w:t>.1</w:t>
@@ -9304,25 +10181,10 @@
               <w:t>[KS-1</w:t>
             </w:r>
             <w:r>
-              <w:t>.1], [BRS] [UCNV][</w:t>
-            </w:r>
-            <w:r>
-              <w:t>1.1</w:t>
-            </w:r>
-            <w:r>
-              <w:t>.1], [BRS] [UCNV][1.1.2], [BRS] [UCNV][1.1.3], [BRS][HTUCNV][</w:t>
-            </w:r>
-            <w:r>
-              <w:t>1.1</w:t>
-            </w:r>
-            <w:r>
-              <w:t>.1</w:t>
-            </w:r>
-            <w:r>
-              <w:t>]</w:t>
-            </w:r>
-            <w:r>
-              <w:t>, [BRS][HTUCNV][1.1.2], [BRS] [HTUCNV][1.1.3]</w:t>
+              <w:t xml:space="preserve">.1], </w:t>
+            </w:r>
+            <w:r>
+              <w:t>[SRS][UCNV][1.5.1]</w:t>
             </w:r>
           </w:p>
         </w:tc>
@@ -9365,15 +10227,95 @@
             </w:pPr>
             <w:proofErr w:type="spellStart"/>
             <w:r>
-              <w:t>Quản</w:t>
-            </w:r>
-            <w:proofErr w:type="spellEnd"/>
-            <w:r>
-              <w:t xml:space="preserve"> </w:t>
-            </w:r>
-            <w:proofErr w:type="spellStart"/>
-            <w:r>
-              <w:t>lý</w:t>
+              <w:t>Thực</w:t>
+            </w:r>
+            <w:proofErr w:type="spellEnd"/>
+            <w:r>
+              <w:t xml:space="preserve"> </w:t>
+            </w:r>
+            <w:proofErr w:type="spellStart"/>
+            <w:r>
+              <w:t>hiện</w:t>
+            </w:r>
+            <w:proofErr w:type="spellEnd"/>
+            <w:r>
+              <w:t xml:space="preserve"> </w:t>
+            </w:r>
+            <w:proofErr w:type="spellStart"/>
+            <w:r>
+              <w:t>thêm</w:t>
+            </w:r>
+            <w:proofErr w:type="spellEnd"/>
+            <w:r>
+              <w:t xml:space="preserve"> </w:t>
+            </w:r>
+            <w:proofErr w:type="spellStart"/>
+            <w:r>
+              <w:t>một</w:t>
+            </w:r>
+            <w:proofErr w:type="spellEnd"/>
+            <w:r>
+              <w:t xml:space="preserve"> </w:t>
+            </w:r>
+            <w:proofErr w:type="spellStart"/>
+            <w:r>
+              <w:t>nhân</w:t>
+            </w:r>
+            <w:proofErr w:type="spellEnd"/>
+            <w:r>
+              <w:t xml:space="preserve"> </w:t>
+            </w:r>
+            <w:proofErr w:type="spellStart"/>
+            <w:r>
+              <w:t>viên</w:t>
+            </w:r>
+            <w:proofErr w:type="spellEnd"/>
+            <w:r>
+              <w:t xml:space="preserve"> </w:t>
+            </w:r>
+            <w:proofErr w:type="spellStart"/>
+            <w:r>
+              <w:t>mới</w:t>
+            </w:r>
+            <w:proofErr w:type="spellEnd"/>
+            <w:r>
+              <w:t xml:space="preserve"> </w:t>
+            </w:r>
+            <w:proofErr w:type="spellStart"/>
+            <w:r>
+              <w:t>vào</w:t>
+            </w:r>
+            <w:proofErr w:type="spellEnd"/>
+            <w:r>
+              <w:t xml:space="preserve"> </w:t>
+            </w:r>
+            <w:proofErr w:type="spellStart"/>
+            <w:r>
+              <w:t>công</w:t>
+            </w:r>
+            <w:proofErr w:type="spellEnd"/>
+            <w:r>
+              <w:t xml:space="preserve"> </w:t>
+            </w:r>
+            <w:proofErr w:type="spellStart"/>
+            <w:r>
+              <w:t>ty</w:t>
+            </w:r>
+            <w:proofErr w:type="spellEnd"/>
+            <w:r>
+              <w:t xml:space="preserve"> </w:t>
+            </w:r>
+            <w:proofErr w:type="spellStart"/>
+            <w:r>
+              <w:t>cùng</w:t>
+            </w:r>
+            <w:proofErr w:type="spellEnd"/>
+            <w:r>
+              <w:t xml:space="preserve"> </w:t>
+            </w:r>
+            <w:proofErr w:type="spellStart"/>
+            <w:r>
+              <w:t>với</w:t>
             </w:r>
             <w:proofErr w:type="spellEnd"/>
             <w:r>
@@ -9389,151 +10331,31 @@
             </w:r>
             <w:proofErr w:type="spellStart"/>
             <w:r>
-              <w:t>tuyến</w:t>
-            </w:r>
-            <w:proofErr w:type="spellEnd"/>
-            <w:r>
-              <w:t xml:space="preserve"> </w:t>
-            </w:r>
-            <w:proofErr w:type="spellStart"/>
-            <w:r>
-              <w:t>xe</w:t>
-            </w:r>
-            <w:proofErr w:type="spellEnd"/>
-            <w:r>
-              <w:t xml:space="preserve">. Cho </w:t>
-            </w:r>
-            <w:proofErr w:type="spellStart"/>
-            <w:r>
-              <w:t>phép</w:t>
-            </w:r>
-            <w:proofErr w:type="spellEnd"/>
-            <w:r>
-              <w:t xml:space="preserve"> </w:t>
-            </w:r>
-            <w:proofErr w:type="spellStart"/>
-            <w:r>
-              <w:t>thêm</w:t>
-            </w:r>
-            <w:proofErr w:type="spellEnd"/>
-            <w:r>
-              <w:t xml:space="preserve"> </w:t>
-            </w:r>
-            <w:proofErr w:type="spellStart"/>
-            <w:r>
-              <w:t>các</w:t>
-            </w:r>
-            <w:proofErr w:type="spellEnd"/>
-            <w:r>
-              <w:t xml:space="preserve"> </w:t>
-            </w:r>
-            <w:proofErr w:type="spellStart"/>
-            <w:r>
-              <w:t>tuyến</w:t>
-            </w:r>
-            <w:proofErr w:type="spellEnd"/>
-            <w:r>
-              <w:t xml:space="preserve"> </w:t>
-            </w:r>
-            <w:proofErr w:type="spellStart"/>
-            <w:r>
-              <w:t>xe</w:t>
-            </w:r>
-            <w:proofErr w:type="spellEnd"/>
-            <w:r>
-              <w:t xml:space="preserve"> </w:t>
-            </w:r>
-            <w:proofErr w:type="spellStart"/>
-            <w:r>
-              <w:t>sau</w:t>
-            </w:r>
-            <w:proofErr w:type="spellEnd"/>
-            <w:r>
-              <w:t xml:space="preserve"> </w:t>
-            </w:r>
-            <w:proofErr w:type="spellStart"/>
-            <w:r>
-              <w:t>khi</w:t>
-            </w:r>
-            <w:proofErr w:type="spellEnd"/>
-            <w:r>
-              <w:t xml:space="preserve"> </w:t>
-            </w:r>
-            <w:proofErr w:type="spellStart"/>
-            <w:r>
-              <w:t>khảo</w:t>
-            </w:r>
-            <w:proofErr w:type="spellEnd"/>
-            <w:r>
-              <w:t xml:space="preserve"> </w:t>
-            </w:r>
-            <w:proofErr w:type="spellStart"/>
-            <w:r>
-              <w:t>sát</w:t>
-            </w:r>
-            <w:proofErr w:type="spellEnd"/>
-            <w:r>
-              <w:t xml:space="preserve">. </w:t>
-            </w:r>
-            <w:proofErr w:type="spellStart"/>
-            <w:r>
-              <w:t>Cập</w:t>
-            </w:r>
-            <w:proofErr w:type="spellEnd"/>
-            <w:r>
-              <w:t xml:space="preserve"> </w:t>
-            </w:r>
-            <w:proofErr w:type="spellStart"/>
-            <w:r>
-              <w:t>nhật</w:t>
-            </w:r>
-            <w:proofErr w:type="spellEnd"/>
-            <w:r>
-              <w:t xml:space="preserve"> </w:t>
-            </w:r>
-            <w:proofErr w:type="spellStart"/>
-            <w:r>
-              <w:t>hoặc</w:t>
-            </w:r>
-            <w:proofErr w:type="spellEnd"/>
-            <w:r>
-              <w:t xml:space="preserve"> </w:t>
-            </w:r>
-            <w:proofErr w:type="spellStart"/>
-            <w:r>
-              <w:t>hủy</w:t>
-            </w:r>
-            <w:proofErr w:type="spellEnd"/>
-            <w:r>
-              <w:t xml:space="preserve"> </w:t>
-            </w:r>
-            <w:proofErr w:type="spellStart"/>
-            <w:r>
-              <w:t>một</w:t>
-            </w:r>
-            <w:proofErr w:type="spellEnd"/>
-            <w:r>
-              <w:t xml:space="preserve"> </w:t>
-            </w:r>
-            <w:proofErr w:type="spellStart"/>
-            <w:r>
-              <w:t>tuyến</w:t>
-            </w:r>
-            <w:proofErr w:type="spellEnd"/>
-            <w:r>
-              <w:t xml:space="preserve"> </w:t>
-            </w:r>
-            <w:proofErr w:type="spellStart"/>
-            <w:r>
-              <w:t>xe</w:t>
-            </w:r>
-            <w:proofErr w:type="spellEnd"/>
-            <w:r>
-              <w:t xml:space="preserve"> </w:t>
-            </w:r>
-            <w:proofErr w:type="spellStart"/>
-            <w:r>
-              <w:t>nào</w:t>
+              <w:t>thông</w:t>
+            </w:r>
+            <w:proofErr w:type="spellEnd"/>
+            <w:r>
+              <w:t xml:space="preserve"> tin </w:t>
+            </w:r>
+            <w:proofErr w:type="spellStart"/>
+            <w:r>
+              <w:t>của</w:t>
+            </w:r>
+            <w:proofErr w:type="spellEnd"/>
+            <w:r>
+              <w:t xml:space="preserve"> </w:t>
+            </w:r>
+            <w:proofErr w:type="spellStart"/>
+            <w:r>
+              <w:t>nhân</w:t>
+            </w:r>
+            <w:proofErr w:type="spellEnd"/>
+            <w:r>
+              <w:t xml:space="preserve"> </w:t>
+            </w:r>
+            <w:proofErr w:type="spellStart"/>
+            <w:r>
+              <w:t>viên</w:t>
             </w:r>
             <w:proofErr w:type="spellEnd"/>
             <w:r>
@@ -9562,7 +10384,7 @@
       </w:pPr>
       <w:proofErr w:type="spellStart"/>
       <w:r>
-        <w:t>Quản</w:t>
+        <w:t>Cập</w:t>
       </w:r>
       <w:proofErr w:type="spellEnd"/>
       <w:r>
@@ -9570,7 +10392,7 @@
       </w:r>
       <w:proofErr w:type="spellStart"/>
       <w:r>
-        <w:t>lý</w:t>
+        <w:t>nhật</w:t>
       </w:r>
       <w:proofErr w:type="spellEnd"/>
       <w:r>
@@ -9578,7 +10400,7 @@
       </w:r>
       <w:proofErr w:type="spellStart"/>
       <w:r>
-        <w:t>các</w:t>
+        <w:t>nhân</w:t>
       </w:r>
       <w:proofErr w:type="spellEnd"/>
       <w:r>
@@ -9586,15 +10408,7 @@
       </w:r>
       <w:proofErr w:type="spellStart"/>
       <w:r>
-        <w:t>chuyến</w:t>
-      </w:r>
-      <w:proofErr w:type="spellEnd"/>
-      <w:r>
-        <w:t xml:space="preserve"> </w:t>
-      </w:r>
-      <w:proofErr w:type="spellStart"/>
-      <w:r>
-        <w:t>xe</w:t>
+        <w:t>viên</w:t>
       </w:r>
       <w:proofErr w:type="spellEnd"/>
     </w:p>
@@ -9637,13 +10451,22 @@
               <w:t xml:space="preserve">: </w:t>
             </w:r>
             <w:r>
-              <w:t>[BRS][R.</w:t>
+              <w:t>[</w:t>
+            </w:r>
+            <w:r>
+              <w:t>S</w:t>
+            </w:r>
+            <w:r>
+              <w:t>RS][R.</w:t>
             </w:r>
             <w:r>
               <w:t>1.</w:t>
             </w:r>
             <w:r>
-              <w:t>1.</w:t>
+              <w:t>5</w:t>
+            </w:r>
+            <w:r>
+              <w:t>.</w:t>
             </w:r>
             <w:r>
               <w:t>2]</w:t>
@@ -9688,7 +10511,10 @@
               <w:pStyle w:val="MyTable1"/>
             </w:pPr>
             <w:r>
-              <w:t>[KS-1.1], [BRS] [UCNV][1.1.4], [BRS] [UCNV][1.1.5], [BRS] [UCNV][1.1.6], [BRS][HTUCNV][1.1.4], [BRS][HTUCNV][1.1.5], [BRS] [HTUCNV][1.1.6]</w:t>
+              <w:t xml:space="preserve">[KS-1.1], </w:t>
+            </w:r>
+            <w:r>
+              <w:t>[SRS][UCNV][1.5.2]</w:t>
             </w:r>
           </w:p>
         </w:tc>
@@ -9731,83 +10557,43 @@
             </w:pPr>
             <w:proofErr w:type="spellStart"/>
             <w:r>
-              <w:t>Quản</w:t>
-            </w:r>
-            <w:proofErr w:type="spellEnd"/>
-            <w:r>
-              <w:t xml:space="preserve"> </w:t>
-            </w:r>
-            <w:proofErr w:type="spellStart"/>
-            <w:r>
-              <w:t>lý</w:t>
-            </w:r>
-            <w:proofErr w:type="spellEnd"/>
-            <w:r>
-              <w:t xml:space="preserve"> </w:t>
-            </w:r>
-            <w:proofErr w:type="spellStart"/>
-            <w:r>
-              <w:t>các</w:t>
-            </w:r>
-            <w:proofErr w:type="spellEnd"/>
-            <w:r>
-              <w:t xml:space="preserve"> </w:t>
-            </w:r>
-            <w:proofErr w:type="spellStart"/>
-            <w:r>
-              <w:t>chuyến</w:t>
-            </w:r>
-            <w:proofErr w:type="spellEnd"/>
-            <w:r>
-              <w:t xml:space="preserve"> </w:t>
-            </w:r>
-            <w:proofErr w:type="spellStart"/>
-            <w:r>
-              <w:t>xe</w:t>
-            </w:r>
-            <w:proofErr w:type="spellEnd"/>
-            <w:r>
-              <w:t xml:space="preserve">. Cho </w:t>
-            </w:r>
-            <w:proofErr w:type="spellStart"/>
-            <w:r>
-              <w:t>phép</w:t>
-            </w:r>
-            <w:proofErr w:type="spellEnd"/>
-            <w:r>
-              <w:t xml:space="preserve"> </w:t>
-            </w:r>
-            <w:proofErr w:type="spellStart"/>
-            <w:r>
-              <w:t>thêm</w:t>
-            </w:r>
-            <w:proofErr w:type="spellEnd"/>
-            <w:r>
-              <w:t xml:space="preserve"> </w:t>
-            </w:r>
-            <w:proofErr w:type="spellStart"/>
-            <w:r>
-              <w:t>các</w:t>
-            </w:r>
-            <w:proofErr w:type="spellEnd"/>
-            <w:r>
-              <w:t xml:space="preserve"> </w:t>
-            </w:r>
-            <w:proofErr w:type="spellStart"/>
-            <w:r>
-              <w:t>chuyến</w:t>
-            </w:r>
-            <w:proofErr w:type="spellEnd"/>
-            <w:r>
-              <w:t xml:space="preserve"> </w:t>
-            </w:r>
-            <w:proofErr w:type="spellStart"/>
-            <w:r>
-              <w:t>xe</w:t>
-            </w:r>
-            <w:proofErr w:type="spellEnd"/>
-            <w:r>
-              <w:t xml:space="preserve"> </w:t>
+              <w:t>Thực</w:t>
+            </w:r>
+            <w:proofErr w:type="spellEnd"/>
+            <w:r>
+              <w:t xml:space="preserve"> </w:t>
+            </w:r>
+            <w:proofErr w:type="spellStart"/>
+            <w:r>
+              <w:t>hiện</w:t>
+            </w:r>
+            <w:proofErr w:type="spellEnd"/>
+            <w:r>
+              <w:t xml:space="preserve"> </w:t>
+            </w:r>
+            <w:proofErr w:type="spellStart"/>
+            <w:r>
+              <w:t>cập</w:t>
+            </w:r>
+            <w:proofErr w:type="spellEnd"/>
+            <w:r>
+              <w:t xml:space="preserve"> </w:t>
+            </w:r>
+            <w:proofErr w:type="spellStart"/>
+            <w:r>
+              <w:t>nhật</w:t>
+            </w:r>
+            <w:proofErr w:type="spellEnd"/>
+            <w:r>
+              <w:t xml:space="preserve"> </w:t>
+            </w:r>
+            <w:proofErr w:type="spellStart"/>
+            <w:r>
+              <w:t>thông</w:t>
+            </w:r>
+            <w:proofErr w:type="spellEnd"/>
+            <w:r>
+              <w:t xml:space="preserve"> tin </w:t>
             </w:r>
             <w:proofErr w:type="spellStart"/>
             <w:r>
@@ -9815,99 +10601,43 @@
             </w:r>
             <w:proofErr w:type="spellEnd"/>
             <w:r>
-              <w:t xml:space="preserve"> </w:t>
-            </w:r>
-            <w:proofErr w:type="spellStart"/>
-            <w:r>
-              <w:t>một</w:t>
-            </w:r>
-            <w:proofErr w:type="spellEnd"/>
-            <w:r>
-              <w:t xml:space="preserve"> </w:t>
-            </w:r>
-            <w:proofErr w:type="spellStart"/>
-            <w:r>
-              <w:t>tuyến</w:t>
-            </w:r>
-            <w:proofErr w:type="spellEnd"/>
-            <w:r>
-              <w:t xml:space="preserve"> </w:t>
-            </w:r>
-            <w:proofErr w:type="spellStart"/>
-            <w:r>
-              <w:t>xe</w:t>
-            </w:r>
-            <w:proofErr w:type="spellEnd"/>
-            <w:r>
-              <w:t xml:space="preserve">. </w:t>
-            </w:r>
-            <w:proofErr w:type="spellStart"/>
-            <w:r>
-              <w:t>Cập</w:t>
-            </w:r>
-            <w:proofErr w:type="spellEnd"/>
-            <w:r>
-              <w:t xml:space="preserve"> </w:t>
-            </w:r>
-            <w:proofErr w:type="spellStart"/>
-            <w:r>
-              <w:t>nhật</w:t>
-            </w:r>
-            <w:proofErr w:type="spellEnd"/>
-            <w:r>
-              <w:t xml:space="preserve"> </w:t>
-            </w:r>
-            <w:proofErr w:type="spellStart"/>
-            <w:r>
-              <w:t>hoặc</w:t>
-            </w:r>
-            <w:proofErr w:type="spellEnd"/>
-            <w:r>
-              <w:t xml:space="preserve"> </w:t>
-            </w:r>
-            <w:proofErr w:type="spellStart"/>
-            <w:r>
-              <w:t>hủy</w:t>
-            </w:r>
-            <w:proofErr w:type="spellEnd"/>
-            <w:r>
-              <w:t xml:space="preserve"> </w:t>
-            </w:r>
-            <w:proofErr w:type="spellStart"/>
-            <w:r>
-              <w:t>một</w:t>
-            </w:r>
-            <w:proofErr w:type="spellEnd"/>
-            <w:r>
-              <w:t xml:space="preserve"> </w:t>
-            </w:r>
-            <w:proofErr w:type="spellStart"/>
-            <w:r>
-              <w:t>chuyến</w:t>
-            </w:r>
-            <w:proofErr w:type="spellEnd"/>
-            <w:r>
-              <w:t xml:space="preserve"> </w:t>
-            </w:r>
-            <w:proofErr w:type="spellStart"/>
-            <w:r>
-              <w:t>xe</w:t>
-            </w:r>
-            <w:proofErr w:type="spellEnd"/>
-            <w:r>
-              <w:t xml:space="preserve"> </w:t>
-            </w:r>
-            <w:proofErr w:type="spellStart"/>
-            <w:r>
-              <w:t>nào</w:t>
-            </w:r>
-            <w:proofErr w:type="spellEnd"/>
-            <w:r>
-              <w:t xml:space="preserve"> </w:t>
-            </w:r>
-            <w:proofErr w:type="spellStart"/>
-            <w:r>
-              <w:t>đó</w:t>
+              <w:t xml:space="preserve"> 1 </w:t>
+            </w:r>
+            <w:proofErr w:type="spellStart"/>
+            <w:r>
+              <w:t>nhân</w:t>
+            </w:r>
+            <w:proofErr w:type="spellEnd"/>
+            <w:r>
+              <w:t xml:space="preserve"> </w:t>
+            </w:r>
+            <w:proofErr w:type="spellStart"/>
+            <w:r>
+              <w:t>viên</w:t>
+            </w:r>
+            <w:proofErr w:type="spellEnd"/>
+            <w:r>
+              <w:t xml:space="preserve"> </w:t>
+            </w:r>
+            <w:proofErr w:type="spellStart"/>
+            <w:r>
+              <w:t>trong</w:t>
+            </w:r>
+            <w:proofErr w:type="spellEnd"/>
+            <w:r>
+              <w:t xml:space="preserve"> </w:t>
+            </w:r>
+            <w:proofErr w:type="spellStart"/>
+            <w:r>
+              <w:t>công</w:t>
+            </w:r>
+            <w:proofErr w:type="spellEnd"/>
+            <w:r>
+              <w:t xml:space="preserve"> </w:t>
+            </w:r>
+            <w:proofErr w:type="spellStart"/>
+            <w:r>
+              <w:t>ty</w:t>
             </w:r>
             <w:proofErr w:type="spellEnd"/>
             <w:r>
@@ -9929,22 +10659,956 @@
     </w:p>
     <w:p>
       <w:pPr>
+        <w:pStyle w:val="TuNormal"/>
+      </w:pPr>
+      <w:r>
+        <w:t xml:space="preserve">Sa </w:t>
+      </w:r>
+      <w:proofErr w:type="spellStart"/>
+      <w:r>
+        <w:t>thải</w:t>
+      </w:r>
+      <w:proofErr w:type="spellEnd"/>
+      <w:r>
+        <w:t xml:space="preserve"> </w:t>
+      </w:r>
+      <w:proofErr w:type="spellStart"/>
+      <w:r>
+        <w:t>nhân</w:t>
+      </w:r>
+      <w:proofErr w:type="spellEnd"/>
+      <w:r>
+        <w:t xml:space="preserve"> </w:t>
+      </w:r>
+      <w:proofErr w:type="spellStart"/>
+      <w:r>
+        <w:t>viên</w:t>
+      </w:r>
+      <w:proofErr w:type="spellEnd"/>
+    </w:p>
+    <w:tbl>
+      <w:tblPr>
+        <w:tblStyle w:val="TableGrid"/>
+        <w:tblW w:w="0" w:type="auto"/>
+        <w:tblInd w:w="360" w:type="dxa"/>
+        <w:tblLook w:val="04A0" w:firstRow="1" w:lastRow="0" w:firstColumn="1" w:lastColumn="0" w:noHBand="0" w:noVBand="1"/>
+      </w:tblPr>
+      <w:tblGrid>
+        <w:gridCol w:w="1998"/>
+        <w:gridCol w:w="7218"/>
+      </w:tblGrid>
+      <w:tr>
+        <w:tc>
+          <w:tcPr>
+            <w:tcW w:w="9216" w:type="dxa"/>
+            <w:gridSpan w:val="2"/>
+            <w:shd w:val="clear" w:color="auto" w:fill="A6A6A6" w:themeFill="background1" w:themeFillShade="A6"/>
+          </w:tcPr>
+          <w:p>
+            <w:pPr>
+              <w:pStyle w:val="MyTable1"/>
+            </w:pPr>
+            <w:proofErr w:type="spellStart"/>
+            <w:r>
+              <w:t>Mã</w:t>
+            </w:r>
+            <w:proofErr w:type="spellEnd"/>
+            <w:r>
+              <w:t xml:space="preserve"> </w:t>
+            </w:r>
+            <w:proofErr w:type="spellStart"/>
+            <w:r>
+              <w:t>số</w:t>
+            </w:r>
+            <w:proofErr w:type="spellEnd"/>
+            <w:r>
+              <w:t>: [SRS][R.1.5.3]</w:t>
+            </w:r>
+          </w:p>
+        </w:tc>
+      </w:tr>
+      <w:tr>
+        <w:trPr>
+          <w:trHeight w:val="548"/>
+        </w:trPr>
+        <w:tc>
+          <w:tcPr>
+            <w:tcW w:w="1998" w:type="dxa"/>
+            <w:shd w:val="clear" w:color="auto" w:fill="A6A6A6" w:themeFill="background1" w:themeFillShade="A6"/>
+          </w:tcPr>
+          <w:p>
+            <w:pPr>
+              <w:pStyle w:val="MyTable1"/>
+            </w:pPr>
+            <w:proofErr w:type="spellStart"/>
+            <w:r>
+              <w:t>Tham</w:t>
+            </w:r>
+            <w:proofErr w:type="spellEnd"/>
+            <w:r>
+              <w:t xml:space="preserve"> </w:t>
+            </w:r>
+            <w:proofErr w:type="spellStart"/>
+            <w:r>
+              <w:t>chiếu</w:t>
+            </w:r>
+            <w:proofErr w:type="spellEnd"/>
+          </w:p>
+        </w:tc>
+        <w:tc>
+          <w:tcPr>
+            <w:tcW w:w="7218" w:type="dxa"/>
+          </w:tcPr>
+          <w:p>
+            <w:pPr>
+              <w:pStyle w:val="MyTable1"/>
+            </w:pPr>
+            <w:r>
+              <w:t>[KS-1.1], [SRS][UCNV][1.5.3]</w:t>
+            </w:r>
+          </w:p>
+        </w:tc>
+      </w:tr>
+      <w:tr>
+        <w:trPr>
+          <w:trHeight w:val="1151"/>
+        </w:trPr>
+        <w:tc>
+          <w:tcPr>
+            <w:tcW w:w="1998" w:type="dxa"/>
+            <w:shd w:val="clear" w:color="auto" w:fill="A6A6A6" w:themeFill="background1" w:themeFillShade="A6"/>
+          </w:tcPr>
+          <w:p>
+            <w:pPr>
+              <w:pStyle w:val="MyTable1"/>
+            </w:pPr>
+            <w:proofErr w:type="spellStart"/>
+            <w:r>
+              <w:t>Mô</w:t>
+            </w:r>
+            <w:proofErr w:type="spellEnd"/>
+            <w:r>
+              <w:t xml:space="preserve"> </w:t>
+            </w:r>
+            <w:proofErr w:type="spellStart"/>
+            <w:r>
+              <w:t>tả</w:t>
+            </w:r>
+            <w:proofErr w:type="spellEnd"/>
+          </w:p>
+        </w:tc>
+        <w:tc>
+          <w:tcPr>
+            <w:tcW w:w="7218" w:type="dxa"/>
+          </w:tcPr>
+          <w:p>
+            <w:pPr>
+              <w:pStyle w:val="MyTable1"/>
+            </w:pPr>
+            <w:proofErr w:type="spellStart"/>
+            <w:r>
+              <w:t>Thực</w:t>
+            </w:r>
+            <w:proofErr w:type="spellEnd"/>
+            <w:r>
+              <w:t xml:space="preserve"> </w:t>
+            </w:r>
+            <w:proofErr w:type="spellStart"/>
+            <w:r>
+              <w:t>hiện</w:t>
+            </w:r>
+            <w:proofErr w:type="spellEnd"/>
+            <w:r>
+              <w:t xml:space="preserve"> </w:t>
+            </w:r>
+            <w:proofErr w:type="spellStart"/>
+            <w:r>
+              <w:t>các</w:t>
+            </w:r>
+            <w:proofErr w:type="spellEnd"/>
+            <w:r>
+              <w:t xml:space="preserve"> </w:t>
+            </w:r>
+            <w:proofErr w:type="spellStart"/>
+            <w:r>
+              <w:t>thủ</w:t>
+            </w:r>
+            <w:proofErr w:type="spellEnd"/>
+            <w:r>
+              <w:t xml:space="preserve"> </w:t>
+            </w:r>
+            <w:proofErr w:type="spellStart"/>
+            <w:r>
+              <w:t>tục</w:t>
+            </w:r>
+            <w:proofErr w:type="spellEnd"/>
+            <w:r>
+              <w:t xml:space="preserve"> </w:t>
+            </w:r>
+            <w:proofErr w:type="spellStart"/>
+            <w:r>
+              <w:t>trước</w:t>
+            </w:r>
+            <w:proofErr w:type="spellEnd"/>
+            <w:r>
+              <w:t xml:space="preserve"> (</w:t>
+            </w:r>
+            <w:proofErr w:type="spellStart"/>
+            <w:r>
+              <w:t>bàn</w:t>
+            </w:r>
+            <w:proofErr w:type="spellEnd"/>
+            <w:r>
+              <w:t xml:space="preserve"> </w:t>
+            </w:r>
+            <w:proofErr w:type="spellStart"/>
+            <w:r>
+              <w:t>giao</w:t>
+            </w:r>
+            <w:proofErr w:type="spellEnd"/>
+            <w:r>
+              <w:t xml:space="preserve"> </w:t>
+            </w:r>
+            <w:proofErr w:type="spellStart"/>
+            <w:r>
+              <w:t>công</w:t>
+            </w:r>
+            <w:proofErr w:type="spellEnd"/>
+            <w:r>
+              <w:t xml:space="preserve"> </w:t>
+            </w:r>
+            <w:proofErr w:type="spellStart"/>
+            <w:r>
+              <w:t>nợ</w:t>
+            </w:r>
+            <w:proofErr w:type="spellEnd"/>
+            <w:r>
+              <w:t xml:space="preserve">, </w:t>
+            </w:r>
+            <w:proofErr w:type="spellStart"/>
+            <w:r>
+              <w:t>công</w:t>
+            </w:r>
+            <w:proofErr w:type="spellEnd"/>
+            <w:r>
+              <w:t xml:space="preserve"> </w:t>
+            </w:r>
+            <w:proofErr w:type="spellStart"/>
+            <w:r>
+              <w:t>việc</w:t>
+            </w:r>
+            <w:proofErr w:type="spellEnd"/>
+            <w:r>
+              <w:t xml:space="preserve">…) </w:t>
+            </w:r>
+            <w:proofErr w:type="spellStart"/>
+            <w:r>
+              <w:t>và</w:t>
+            </w:r>
+            <w:proofErr w:type="spellEnd"/>
+            <w:r>
+              <w:t xml:space="preserve"> </w:t>
+            </w:r>
+            <w:proofErr w:type="spellStart"/>
+            <w:r>
+              <w:t>trong</w:t>
+            </w:r>
+            <w:proofErr w:type="spellEnd"/>
+            <w:r>
+              <w:t xml:space="preserve"> </w:t>
+            </w:r>
+            <w:proofErr w:type="spellStart"/>
+            <w:r>
+              <w:t>quá</w:t>
+            </w:r>
+            <w:proofErr w:type="spellEnd"/>
+            <w:r>
+              <w:t xml:space="preserve"> </w:t>
+            </w:r>
+            <w:proofErr w:type="spellStart"/>
+            <w:r>
+              <w:t>trình</w:t>
+            </w:r>
+            <w:proofErr w:type="spellEnd"/>
+            <w:r>
+              <w:t xml:space="preserve"> </w:t>
+            </w:r>
+            <w:proofErr w:type="spellStart"/>
+            <w:r>
+              <w:t>sa</w:t>
+            </w:r>
+            <w:proofErr w:type="spellEnd"/>
+            <w:r>
+              <w:t xml:space="preserve"> </w:t>
+            </w:r>
+            <w:proofErr w:type="spellStart"/>
+            <w:r>
+              <w:t>thải</w:t>
+            </w:r>
+            <w:proofErr w:type="spellEnd"/>
+            <w:r>
+              <w:t xml:space="preserve"> </w:t>
+            </w:r>
+            <w:proofErr w:type="spellStart"/>
+            <w:r>
+              <w:t>nhân</w:t>
+            </w:r>
+            <w:proofErr w:type="spellEnd"/>
+            <w:r>
+              <w:t xml:space="preserve"> </w:t>
+            </w:r>
+            <w:proofErr w:type="spellStart"/>
+            <w:r>
+              <w:t>viên</w:t>
+            </w:r>
+            <w:proofErr w:type="spellEnd"/>
+            <w:r>
+              <w:t>.</w:t>
+            </w:r>
+          </w:p>
+        </w:tc>
+      </w:tr>
+    </w:tbl>
+    <w:p>
+      <w:pPr>
+        <w:pStyle w:val="TuNormal"/>
+      </w:pPr>
+      <w:proofErr w:type="spellStart"/>
+      <w:r>
+        <w:t>Phân</w:t>
+      </w:r>
+      <w:proofErr w:type="spellEnd"/>
+      <w:r>
+        <w:t xml:space="preserve"> </w:t>
+      </w:r>
+      <w:proofErr w:type="spellStart"/>
+      <w:r>
+        <w:t>công</w:t>
+      </w:r>
+      <w:proofErr w:type="spellEnd"/>
+      <w:r>
+        <w:t xml:space="preserve"> </w:t>
+      </w:r>
+      <w:proofErr w:type="spellStart"/>
+      <w:r>
+        <w:t>công</w:t>
+      </w:r>
+      <w:proofErr w:type="spellEnd"/>
+      <w:r>
+        <w:t xml:space="preserve"> </w:t>
+      </w:r>
+      <w:proofErr w:type="spellStart"/>
+      <w:r>
+        <w:t>việc</w:t>
+      </w:r>
+      <w:proofErr w:type="spellEnd"/>
+    </w:p>
+    <w:tbl>
+      <w:tblPr>
+        <w:tblStyle w:val="TableGrid"/>
+        <w:tblW w:w="0" w:type="auto"/>
+        <w:tblInd w:w="360" w:type="dxa"/>
+        <w:tblLook w:val="04A0" w:firstRow="1" w:lastRow="0" w:firstColumn="1" w:lastColumn="0" w:noHBand="0" w:noVBand="1"/>
+      </w:tblPr>
+      <w:tblGrid>
+        <w:gridCol w:w="1998"/>
+        <w:gridCol w:w="7218"/>
+      </w:tblGrid>
+      <w:tr>
+        <w:tc>
+          <w:tcPr>
+            <w:tcW w:w="9216" w:type="dxa"/>
+            <w:gridSpan w:val="2"/>
+            <w:shd w:val="clear" w:color="auto" w:fill="A6A6A6" w:themeFill="background1" w:themeFillShade="A6"/>
+          </w:tcPr>
+          <w:p>
+            <w:pPr>
+              <w:pStyle w:val="MyTable1"/>
+            </w:pPr>
+            <w:proofErr w:type="spellStart"/>
+            <w:r>
+              <w:t>Mã</w:t>
+            </w:r>
+            <w:proofErr w:type="spellEnd"/>
+            <w:r>
+              <w:t xml:space="preserve"> </w:t>
+            </w:r>
+            <w:proofErr w:type="spellStart"/>
+            <w:r>
+              <w:t>số</w:t>
+            </w:r>
+            <w:proofErr w:type="spellEnd"/>
+            <w:r>
+              <w:t>: [SRS][R.1.5.4]</w:t>
+            </w:r>
+          </w:p>
+        </w:tc>
+      </w:tr>
+      <w:tr>
+        <w:trPr>
+          <w:trHeight w:val="548"/>
+        </w:trPr>
+        <w:tc>
+          <w:tcPr>
+            <w:tcW w:w="1998" w:type="dxa"/>
+            <w:shd w:val="clear" w:color="auto" w:fill="A6A6A6" w:themeFill="background1" w:themeFillShade="A6"/>
+          </w:tcPr>
+          <w:p>
+            <w:pPr>
+              <w:pStyle w:val="MyTable1"/>
+            </w:pPr>
+            <w:proofErr w:type="spellStart"/>
+            <w:r>
+              <w:t>Tham</w:t>
+            </w:r>
+            <w:proofErr w:type="spellEnd"/>
+            <w:r>
+              <w:t xml:space="preserve"> </w:t>
+            </w:r>
+            <w:proofErr w:type="spellStart"/>
+            <w:r>
+              <w:t>chiếu</w:t>
+            </w:r>
+            <w:proofErr w:type="spellEnd"/>
+          </w:p>
+        </w:tc>
+        <w:tc>
+          <w:tcPr>
+            <w:tcW w:w="7218" w:type="dxa"/>
+          </w:tcPr>
+          <w:p>
+            <w:pPr>
+              <w:pStyle w:val="MyTable1"/>
+            </w:pPr>
+            <w:r>
+              <w:t>[KS-1.1], [SRS][UCNV][1.5.4]</w:t>
+            </w:r>
+          </w:p>
+        </w:tc>
+      </w:tr>
+      <w:tr>
+        <w:trPr>
+          <w:trHeight w:val="1151"/>
+        </w:trPr>
+        <w:tc>
+          <w:tcPr>
+            <w:tcW w:w="1998" w:type="dxa"/>
+            <w:shd w:val="clear" w:color="auto" w:fill="A6A6A6" w:themeFill="background1" w:themeFillShade="A6"/>
+          </w:tcPr>
+          <w:p>
+            <w:pPr>
+              <w:pStyle w:val="MyTable1"/>
+            </w:pPr>
+            <w:proofErr w:type="spellStart"/>
+            <w:r>
+              <w:lastRenderedPageBreak/>
+              <w:t>Mô</w:t>
+            </w:r>
+            <w:proofErr w:type="spellEnd"/>
+            <w:r>
+              <w:t xml:space="preserve"> </w:t>
+            </w:r>
+            <w:proofErr w:type="spellStart"/>
+            <w:r>
+              <w:t>tả</w:t>
+            </w:r>
+            <w:proofErr w:type="spellEnd"/>
+          </w:p>
+        </w:tc>
+        <w:tc>
+          <w:tcPr>
+            <w:tcW w:w="7218" w:type="dxa"/>
+          </w:tcPr>
+          <w:p>
+            <w:pPr>
+              <w:pStyle w:val="MyTable1"/>
+            </w:pPr>
+            <w:proofErr w:type="spellStart"/>
+            <w:r>
+              <w:t>Thực</w:t>
+            </w:r>
+            <w:proofErr w:type="spellEnd"/>
+            <w:r>
+              <w:t xml:space="preserve"> </w:t>
+            </w:r>
+            <w:proofErr w:type="spellStart"/>
+            <w:r>
+              <w:t>hiện</w:t>
+            </w:r>
+            <w:proofErr w:type="spellEnd"/>
+            <w:r>
+              <w:t xml:space="preserve"> </w:t>
+            </w:r>
+            <w:proofErr w:type="spellStart"/>
+            <w:r>
+              <w:t>phân</w:t>
+            </w:r>
+            <w:proofErr w:type="spellEnd"/>
+            <w:r>
+              <w:t xml:space="preserve"> </w:t>
+            </w:r>
+            <w:proofErr w:type="spellStart"/>
+            <w:r>
+              <w:t>công</w:t>
+            </w:r>
+            <w:proofErr w:type="spellEnd"/>
+            <w:r>
+              <w:t xml:space="preserve"> </w:t>
+            </w:r>
+            <w:proofErr w:type="spellStart"/>
+            <w:r>
+              <w:t>vị</w:t>
+            </w:r>
+            <w:proofErr w:type="spellEnd"/>
+            <w:r>
+              <w:t xml:space="preserve"> </w:t>
+            </w:r>
+            <w:proofErr w:type="spellStart"/>
+            <w:r>
+              <w:t>trí</w:t>
+            </w:r>
+            <w:proofErr w:type="spellEnd"/>
+            <w:r>
+              <w:t xml:space="preserve"> </w:t>
+            </w:r>
+            <w:proofErr w:type="spellStart"/>
+            <w:r>
+              <w:t>và</w:t>
+            </w:r>
+            <w:proofErr w:type="spellEnd"/>
+            <w:r>
+              <w:t xml:space="preserve"> </w:t>
+            </w:r>
+            <w:proofErr w:type="spellStart"/>
+            <w:r>
+              <w:t>công</w:t>
+            </w:r>
+            <w:proofErr w:type="spellEnd"/>
+            <w:r>
+              <w:t xml:space="preserve"> </w:t>
+            </w:r>
+            <w:proofErr w:type="spellStart"/>
+            <w:r>
+              <w:t>việc</w:t>
+            </w:r>
+            <w:proofErr w:type="spellEnd"/>
+            <w:r>
+              <w:t xml:space="preserve"> </w:t>
+            </w:r>
+            <w:proofErr w:type="spellStart"/>
+            <w:r>
+              <w:t>cụ</w:t>
+            </w:r>
+            <w:proofErr w:type="spellEnd"/>
+            <w:r>
+              <w:t xml:space="preserve"> </w:t>
+            </w:r>
+            <w:proofErr w:type="spellStart"/>
+            <w:r>
+              <w:t>thể</w:t>
+            </w:r>
+            <w:proofErr w:type="spellEnd"/>
+            <w:r>
+              <w:t xml:space="preserve"> </w:t>
+            </w:r>
+            <w:proofErr w:type="spellStart"/>
+            <w:r>
+              <w:t>cho</w:t>
+            </w:r>
+            <w:proofErr w:type="spellEnd"/>
+            <w:r>
+              <w:t xml:space="preserve"> </w:t>
+            </w:r>
+            <w:proofErr w:type="spellStart"/>
+            <w:r>
+              <w:t>một</w:t>
+            </w:r>
+            <w:proofErr w:type="spellEnd"/>
+            <w:r>
+              <w:t xml:space="preserve"> </w:t>
+            </w:r>
+            <w:proofErr w:type="spellStart"/>
+            <w:r>
+              <w:t>nhân</w:t>
+            </w:r>
+            <w:proofErr w:type="spellEnd"/>
+            <w:r>
+              <w:t xml:space="preserve"> </w:t>
+            </w:r>
+            <w:proofErr w:type="spellStart"/>
+            <w:r>
+              <w:t>viên</w:t>
+            </w:r>
+            <w:proofErr w:type="spellEnd"/>
+            <w:r>
+              <w:t xml:space="preserve"> </w:t>
+            </w:r>
+            <w:proofErr w:type="spellStart"/>
+            <w:r>
+              <w:t>trong</w:t>
+            </w:r>
+            <w:proofErr w:type="spellEnd"/>
+            <w:r>
+              <w:t xml:space="preserve"> </w:t>
+            </w:r>
+            <w:proofErr w:type="spellStart"/>
+            <w:r>
+              <w:t>công</w:t>
+            </w:r>
+            <w:proofErr w:type="spellEnd"/>
+            <w:r>
+              <w:t xml:space="preserve"> </w:t>
+            </w:r>
+            <w:proofErr w:type="spellStart"/>
+            <w:r>
+              <w:t>ty</w:t>
+            </w:r>
+            <w:proofErr w:type="spellEnd"/>
+          </w:p>
+        </w:tc>
+      </w:tr>
+    </w:tbl>
+    <w:p>
+      <w:pPr>
         <w:pStyle w:val="Title1"/>
-        <w:numPr>
-          <w:ilvl w:val="0"/>
-          <w:numId w:val="0"/>
-        </w:numPr>
-        <w:ind w:left="360"/>
       </w:pPr>
     </w:p>
     <w:p>
       <w:pPr>
+        <w:pStyle w:val="TuNormal"/>
+      </w:pPr>
+      <w:proofErr w:type="spellStart"/>
+      <w:r>
+        <w:t>Tính</w:t>
+      </w:r>
+      <w:proofErr w:type="spellEnd"/>
+      <w:r>
+        <w:t xml:space="preserve"> </w:t>
+      </w:r>
+      <w:proofErr w:type="spellStart"/>
+      <w:r>
+        <w:t>lương</w:t>
+      </w:r>
+      <w:proofErr w:type="spellEnd"/>
+      <w:r>
+        <w:t xml:space="preserve">, </w:t>
+      </w:r>
+      <w:proofErr w:type="spellStart"/>
+      <w:r>
+        <w:t>thưởng</w:t>
+      </w:r>
+      <w:proofErr w:type="spellEnd"/>
+    </w:p>
+    <w:tbl>
+      <w:tblPr>
+        <w:tblStyle w:val="TableGrid"/>
+        <w:tblW w:w="0" w:type="auto"/>
+        <w:tblInd w:w="360" w:type="dxa"/>
+        <w:tblLook w:val="04A0" w:firstRow="1" w:lastRow="0" w:firstColumn="1" w:lastColumn="0" w:noHBand="0" w:noVBand="1"/>
+      </w:tblPr>
+      <w:tblGrid>
+        <w:gridCol w:w="1998"/>
+        <w:gridCol w:w="7218"/>
+      </w:tblGrid>
+      <w:tr>
+        <w:tc>
+          <w:tcPr>
+            <w:tcW w:w="9216" w:type="dxa"/>
+            <w:gridSpan w:val="2"/>
+            <w:shd w:val="clear" w:color="auto" w:fill="A6A6A6" w:themeFill="background1" w:themeFillShade="A6"/>
+          </w:tcPr>
+          <w:p>
+            <w:pPr>
+              <w:pStyle w:val="MyTable1"/>
+            </w:pPr>
+            <w:proofErr w:type="spellStart"/>
+            <w:r>
+              <w:t>Mã</w:t>
+            </w:r>
+            <w:proofErr w:type="spellEnd"/>
+            <w:r>
+              <w:t xml:space="preserve"> </w:t>
+            </w:r>
+            <w:proofErr w:type="spellStart"/>
+            <w:r>
+              <w:t>số</w:t>
+            </w:r>
+            <w:proofErr w:type="spellEnd"/>
+            <w:r>
+              <w:t>: [SRS][R.1.5.5]</w:t>
+            </w:r>
+          </w:p>
+        </w:tc>
+      </w:tr>
+      <w:tr>
+        <w:trPr>
+          <w:trHeight w:val="548"/>
+        </w:trPr>
+        <w:tc>
+          <w:tcPr>
+            <w:tcW w:w="1998" w:type="dxa"/>
+            <w:shd w:val="clear" w:color="auto" w:fill="A6A6A6" w:themeFill="background1" w:themeFillShade="A6"/>
+          </w:tcPr>
+          <w:p>
+            <w:pPr>
+              <w:pStyle w:val="MyTable1"/>
+            </w:pPr>
+            <w:proofErr w:type="spellStart"/>
+            <w:r>
+              <w:t>Tham</w:t>
+            </w:r>
+            <w:proofErr w:type="spellEnd"/>
+            <w:r>
+              <w:t xml:space="preserve"> </w:t>
+            </w:r>
+            <w:proofErr w:type="spellStart"/>
+            <w:r>
+              <w:t>chiếu</w:t>
+            </w:r>
+            <w:proofErr w:type="spellEnd"/>
+          </w:p>
+        </w:tc>
+        <w:tc>
+          <w:tcPr>
+            <w:tcW w:w="7218" w:type="dxa"/>
+          </w:tcPr>
+          <w:p>
+            <w:pPr>
+              <w:pStyle w:val="MyTable1"/>
+            </w:pPr>
+            <w:r>
+              <w:t>[KS-1.1], [SRS][UCNV][1.5.5]</w:t>
+            </w:r>
+          </w:p>
+        </w:tc>
+      </w:tr>
+      <w:tr>
+        <w:trPr>
+          <w:trHeight w:val="1151"/>
+        </w:trPr>
+        <w:tc>
+          <w:tcPr>
+            <w:tcW w:w="1998" w:type="dxa"/>
+            <w:shd w:val="clear" w:color="auto" w:fill="A6A6A6" w:themeFill="background1" w:themeFillShade="A6"/>
+          </w:tcPr>
+          <w:p>
+            <w:pPr>
+              <w:pStyle w:val="MyTable1"/>
+            </w:pPr>
+            <w:proofErr w:type="spellStart"/>
+            <w:r>
+              <w:t>Mô</w:t>
+            </w:r>
+            <w:proofErr w:type="spellEnd"/>
+            <w:r>
+              <w:t xml:space="preserve"> </w:t>
+            </w:r>
+            <w:proofErr w:type="spellStart"/>
+            <w:r>
+              <w:t>tả</w:t>
+            </w:r>
+            <w:proofErr w:type="spellEnd"/>
+          </w:p>
+        </w:tc>
+        <w:tc>
+          <w:tcPr>
+            <w:tcW w:w="7218" w:type="dxa"/>
+          </w:tcPr>
+          <w:p>
+            <w:pPr>
+              <w:pStyle w:val="MyTable1"/>
+            </w:pPr>
+            <w:proofErr w:type="spellStart"/>
+            <w:r>
+              <w:t>Thực</w:t>
+            </w:r>
+            <w:proofErr w:type="spellEnd"/>
+            <w:r>
+              <w:t xml:space="preserve"> </w:t>
+            </w:r>
+            <w:proofErr w:type="spellStart"/>
+            <w:r>
+              <w:t>hiện</w:t>
+            </w:r>
+            <w:proofErr w:type="spellEnd"/>
+            <w:r>
+              <w:t xml:space="preserve"> </w:t>
+            </w:r>
+            <w:proofErr w:type="spellStart"/>
+            <w:r>
+              <w:t>tính</w:t>
+            </w:r>
+            <w:proofErr w:type="spellEnd"/>
+            <w:r>
+              <w:t xml:space="preserve"> </w:t>
+            </w:r>
+            <w:proofErr w:type="spellStart"/>
+            <w:r>
+              <w:t>lương</w:t>
+            </w:r>
+            <w:proofErr w:type="spellEnd"/>
+            <w:r>
+              <w:t xml:space="preserve">, </w:t>
+            </w:r>
+            <w:proofErr w:type="spellStart"/>
+            <w:r>
+              <w:t>thưởng</w:t>
+            </w:r>
+            <w:proofErr w:type="spellEnd"/>
+            <w:r>
+              <w:t xml:space="preserve"> </w:t>
+            </w:r>
+            <w:proofErr w:type="spellStart"/>
+            <w:r>
+              <w:t>cho</w:t>
+            </w:r>
+            <w:proofErr w:type="spellEnd"/>
+            <w:r>
+              <w:t xml:space="preserve"> 1 </w:t>
+            </w:r>
+            <w:proofErr w:type="spellStart"/>
+            <w:r>
+              <w:t>nhân</w:t>
+            </w:r>
+            <w:proofErr w:type="spellEnd"/>
+            <w:r>
+              <w:t xml:space="preserve"> </w:t>
+            </w:r>
+            <w:proofErr w:type="spellStart"/>
+            <w:r>
+              <w:t>viên</w:t>
+            </w:r>
+            <w:proofErr w:type="spellEnd"/>
+            <w:r>
+              <w:t xml:space="preserve"> </w:t>
+            </w:r>
+            <w:proofErr w:type="spellStart"/>
+            <w:r>
+              <w:t>dựa</w:t>
+            </w:r>
+            <w:proofErr w:type="spellEnd"/>
+            <w:r>
+              <w:t xml:space="preserve"> </w:t>
+            </w:r>
+            <w:proofErr w:type="spellStart"/>
+            <w:r>
+              <w:t>vào</w:t>
+            </w:r>
+            <w:proofErr w:type="spellEnd"/>
+            <w:r>
+              <w:t xml:space="preserve"> </w:t>
+            </w:r>
+            <w:proofErr w:type="spellStart"/>
+            <w:r>
+              <w:t>đánh</w:t>
+            </w:r>
+            <w:proofErr w:type="spellEnd"/>
+            <w:r>
+              <w:t xml:space="preserve"> </w:t>
+            </w:r>
+            <w:proofErr w:type="spellStart"/>
+            <w:r>
+              <w:t>giá</w:t>
+            </w:r>
+            <w:proofErr w:type="spellEnd"/>
+            <w:r>
+              <w:t xml:space="preserve"> </w:t>
+            </w:r>
+            <w:proofErr w:type="spellStart"/>
+            <w:r>
+              <w:t>hoặc</w:t>
+            </w:r>
+            <w:proofErr w:type="spellEnd"/>
+            <w:r>
+              <w:t xml:space="preserve"> </w:t>
+            </w:r>
+            <w:proofErr w:type="spellStart"/>
+            <w:r>
+              <w:t>chấm</w:t>
+            </w:r>
+            <w:proofErr w:type="spellEnd"/>
+            <w:r>
+              <w:t xml:space="preserve"> </w:t>
+            </w:r>
+            <w:proofErr w:type="spellStart"/>
+            <w:r>
+              <w:t>công</w:t>
+            </w:r>
+            <w:proofErr w:type="spellEnd"/>
+            <w:r>
+              <w:t xml:space="preserve"> </w:t>
+            </w:r>
+            <w:proofErr w:type="spellStart"/>
+            <w:r>
+              <w:t>của</w:t>
+            </w:r>
+            <w:proofErr w:type="spellEnd"/>
+            <w:r>
+              <w:t xml:space="preserve"> </w:t>
+            </w:r>
+            <w:proofErr w:type="spellStart"/>
+            <w:r>
+              <w:t>người</w:t>
+            </w:r>
+            <w:proofErr w:type="spellEnd"/>
+            <w:r>
+              <w:t xml:space="preserve"> </w:t>
+            </w:r>
+            <w:proofErr w:type="spellStart"/>
+            <w:r>
+              <w:t>quản</w:t>
+            </w:r>
+            <w:proofErr w:type="spellEnd"/>
+            <w:r>
+              <w:t xml:space="preserve"> </w:t>
+            </w:r>
+            <w:proofErr w:type="spellStart"/>
+            <w:r>
+              <w:t>lý</w:t>
+            </w:r>
+            <w:proofErr w:type="spellEnd"/>
+            <w:r>
+              <w:t xml:space="preserve"> </w:t>
+            </w:r>
+            <w:proofErr w:type="spellStart"/>
+            <w:r>
+              <w:t>trực</w:t>
+            </w:r>
+            <w:proofErr w:type="spellEnd"/>
+            <w:r>
+              <w:t xml:space="preserve"> </w:t>
+            </w:r>
+            <w:proofErr w:type="spellStart"/>
+            <w:r>
+              <w:t>tiếp</w:t>
+            </w:r>
+            <w:proofErr w:type="spellEnd"/>
+            <w:r>
+              <w:t xml:space="preserve"> </w:t>
+            </w:r>
+            <w:proofErr w:type="spellStart"/>
+            <w:r>
+              <w:t>nhân</w:t>
+            </w:r>
+            <w:proofErr w:type="spellEnd"/>
+            <w:r>
+              <w:t xml:space="preserve"> </w:t>
+            </w:r>
+            <w:proofErr w:type="spellStart"/>
+            <w:r>
+              <w:t>viên</w:t>
+            </w:r>
+            <w:proofErr w:type="spellEnd"/>
+            <w:r>
+              <w:t xml:space="preserve"> đó.</w:t>
+            </w:r>
+          </w:p>
+        </w:tc>
+      </w:tr>
+    </w:tbl>
+    <w:p>
+      <w:pPr>
         <w:pStyle w:val="Title1"/>
-        <w:numPr>
-          <w:ilvl w:val="0"/>
-          <w:numId w:val="0"/>
-        </w:numPr>
-        <w:ind w:left="360"/>
       </w:pPr>
     </w:p>
     <w:p>
@@ -10426,7 +12090,6 @@
     <w:lvl w:ilvl="0">
       <w:start w:val="1"/>
       <w:numFmt w:val="decimal"/>
-      <w:pStyle w:val="Title1"/>
       <w:lvlText w:val="%1."/>
       <w:lvlJc w:val="left"/>
       <w:pPr>
@@ -12159,7 +13822,6 @@
       <w:lvl w:ilvl="0">
         <w:start w:val="1"/>
         <w:numFmt w:val="decimal"/>
-        <w:pStyle w:val="Title1"/>
         <w:lvlText w:val="%1."/>
         <w:lvlJc w:val="left"/>
         <w:pPr>
@@ -12293,7 +13955,6 @@
       <w:lvl w:ilvl="0">
         <w:start w:val="1"/>
         <w:numFmt w:val="decimal"/>
-        <w:pStyle w:val="Title1"/>
         <w:lvlText w:val="%1."/>
         <w:lvlJc w:val="left"/>
         <w:pPr>
@@ -12427,7 +14088,6 @@
       <w:lvl w:ilvl="0">
         <w:start w:val="1"/>
         <w:numFmt w:val="decimal"/>
-        <w:pStyle w:val="Title1"/>
         <w:lvlText w:val="%1."/>
         <w:lvlJc w:val="left"/>
         <w:pPr>
@@ -12562,7 +14222,6 @@
       <w:lvl w:ilvl="0">
         <w:start w:val="5"/>
         <w:numFmt w:val="decimal"/>
-        <w:pStyle w:val="Title1"/>
         <w:lvlText w:val="%1."/>
         <w:lvlJc w:val="left"/>
         <w:pPr>
@@ -12704,7 +14363,6 @@
       <w:lvl w:ilvl="0">
         <w:start w:val="1"/>
         <w:numFmt w:val="decimal"/>
-        <w:pStyle w:val="Title1"/>
         <w:lvlText w:val="%1."/>
         <w:lvlJc w:val="left"/>
         <w:pPr>
@@ -12838,7 +14496,6 @@
       <w:lvl w:ilvl="0">
         <w:start w:val="5"/>
         <w:numFmt w:val="decimal"/>
-        <w:pStyle w:val="Title1"/>
         <w:lvlText w:val="%1."/>
         <w:lvlJc w:val="left"/>
         <w:pPr>
@@ -13008,20 +14665,32 @@
   </w:num>
   <w:num w:numId="28">
     <w:abstractNumId w:val="7"/>
-    <w:lvlOverride w:ilvl="0"/>
-    <w:lvlOverride w:ilvl="1"/>
-    <w:lvlOverride w:ilvl="2"/>
-    <w:lvlOverride w:ilvl="3"/>
-    <w:lvlOverride w:ilvl="4"/>
-    <w:lvlOverride w:ilvl="5"/>
-    <w:lvlOverride w:ilvl="6"/>
-    <w:lvlOverride w:ilvl="7"/>
-    <w:lvlOverride w:ilvl="8"/>
   </w:num>
   <w:num w:numId="29">
     <w:abstractNumId w:val="5"/>
   </w:num>
   <w:num w:numId="30">
+    <w:abstractNumId w:val="7"/>
+  </w:num>
+  <w:num w:numId="31">
+    <w:abstractNumId w:val="18"/>
+  </w:num>
+  <w:num w:numId="32">
+    <w:abstractNumId w:val="7"/>
+  </w:num>
+  <w:num w:numId="33">
+    <w:abstractNumId w:val="9"/>
+  </w:num>
+  <w:num w:numId="34">
+    <w:abstractNumId w:val="7"/>
+  </w:num>
+  <w:num w:numId="35">
+    <w:abstractNumId w:val="7"/>
+  </w:num>
+  <w:num w:numId="36">
+    <w:abstractNumId w:val="7"/>
+  </w:num>
+  <w:num w:numId="37">
     <w:abstractNumId w:val="7"/>
     <w:lvlOverride w:ilvl="0"/>
     <w:lvlOverride w:ilvl="1"/>
@@ -13033,10 +14702,7 @@
     <w:lvlOverride w:ilvl="7"/>
     <w:lvlOverride w:ilvl="8"/>
   </w:num>
-  <w:num w:numId="31">
-    <w:abstractNumId w:val="18"/>
-  </w:num>
-  <w:num w:numId="32">
+  <w:num w:numId="38">
     <w:abstractNumId w:val="7"/>
     <w:lvlOverride w:ilvl="0"/>
     <w:lvlOverride w:ilvl="1"/>
@@ -13048,8 +14714,35 @@
     <w:lvlOverride w:ilvl="7"/>
     <w:lvlOverride w:ilvl="8"/>
   </w:num>
-  <w:num w:numId="33">
-    <w:abstractNumId w:val="9"/>
+  <w:num w:numId="39">
+    <w:abstractNumId w:val="7"/>
+    <w:lvlOverride w:ilvl="0">
+      <w:startOverride w:val="1"/>
+    </w:lvlOverride>
+    <w:lvlOverride w:ilvl="1">
+      <w:startOverride w:val="1"/>
+    </w:lvlOverride>
+    <w:lvlOverride w:ilvl="2">
+      <w:startOverride w:val="1"/>
+    </w:lvlOverride>
+    <w:lvlOverride w:ilvl="3">
+      <w:startOverride w:val="1"/>
+    </w:lvlOverride>
+    <w:lvlOverride w:ilvl="4">
+      <w:startOverride w:val="1"/>
+    </w:lvlOverride>
+    <w:lvlOverride w:ilvl="5">
+      <w:startOverride w:val="1"/>
+    </w:lvlOverride>
+    <w:lvlOverride w:ilvl="6">
+      <w:startOverride w:val="1"/>
+    </w:lvlOverride>
+    <w:lvlOverride w:ilvl="7">
+      <w:startOverride w:val="1"/>
+    </w:lvlOverride>
+    <w:lvlOverride w:ilvl="8">
+      <w:startOverride w:val="1"/>
+    </w:lvlOverride>
   </w:num>
 </w:numbering>
 </file>
@@ -13448,6 +15141,7 @@
   <w:style w:type="paragraph" w:default="1" w:styleId="Normal">
     <w:name w:val="Normal"/>
     <w:qFormat/>
+    <w:rsid w:val="0077786F"/>
   </w:style>
   <w:style w:type="paragraph" w:styleId="Heading1">
     <w:name w:val="heading 1"/>
@@ -13876,11 +15570,9 @@
     <w:basedOn w:val="ListParagraph"/>
     <w:link w:val="Title1Char"/>
     <w:autoRedefine/>
-    <w:rsid w:val="008F333B"/>
+    <w:rsid w:val="00A728A7"/>
     <w:pPr>
-      <w:numPr>
-        <w:numId w:val="1"/>
-      </w:numPr>
+      <w:ind w:left="360" w:firstLine="0"/>
     </w:pPr>
     <w:rPr>
       <w:rFonts w:ascii="Times New Roman" w:hAnsi="Times New Roman" w:cs="Times New Roman"/>
@@ -13918,7 +15610,7 @@
     <w:name w:val="Title 1 Char"/>
     <w:basedOn w:val="ListParagraphChar"/>
     <w:link w:val="Title1"/>
-    <w:rsid w:val="008F333B"/>
+    <w:rsid w:val="00A728A7"/>
     <w:rPr>
       <w:rFonts w:ascii="Times New Roman" w:hAnsi="Times New Roman" w:cs="Times New Roman"/>
       <w:b/>
@@ -14746,6 +16438,7 @@
     <w:rsid w:val="0056525B"/>
     <w:rsid w:val="005A2380"/>
     <w:rsid w:val="005B3FBC"/>
+    <w:rsid w:val="005F1A43"/>
     <w:rsid w:val="007932C8"/>
     <w:rsid w:val="007A3ABF"/>
     <w:rsid w:val="008E6839"/>
@@ -14756,6 +16449,7 @@
     <w:rsid w:val="00C3469F"/>
     <w:rsid w:val="00E560B9"/>
     <w:rsid w:val="00E95B46"/>
+    <w:rsid w:val="00F103C4"/>
     <w:rsid w:val="00F87763"/>
   </w:rsids>
   <m:mathPr>
@@ -15554,7 +17248,7 @@
 </file>
 
 <file path=customXml/itemProps2.xml><?xml version="1.0" encoding="utf-8"?>
-<ds:datastoreItem xmlns:ds="http://schemas.openxmlformats.org/officeDocument/2006/customXml" ds:itemID="{D46F6BBB-9BA7-4FF4-B5C4-20C85F9048F8}">
+<ds:datastoreItem xmlns:ds="http://schemas.openxmlformats.org/officeDocument/2006/customXml" ds:itemID="{EB131D7A-3069-49BB-89AA-437AA8CC562D}">
   <ds:schemaRefs>
     <ds:schemaRef ds:uri="http://schemas.openxmlformats.org/officeDocument/2006/bibliography"/>
   </ds:schemaRefs>

</xml_diff>